<commit_message>
last minute update to .doc file
</commit_message>
<xml_diff>
--- a/Java-Week5_Coding-Assignment.docx
+++ b/Java-Week5_Coding-Assignment.docx
@@ -1,6 +1,6 @@
 
 <file path=word/document.xml><?xml version="1.0" encoding="utf-8"?>
-<w:document xmlns:wpc="http://schemas.microsoft.com/office/word/2010/wordprocessingCanvas" xmlns:cx="http://schemas.microsoft.com/office/drawing/2014/chartex" xmlns:cx1="http://schemas.microsoft.com/office/drawing/2015/9/8/chartex" xmlns:cx2="http://schemas.microsoft.com/office/drawing/2015/10/21/chartex" xmlns:cx3="http://schemas.microsoft.com/office/drawing/2016/5/9/chartex" xmlns:cx4="http://schemas.microsoft.com/office/drawing/2016/5/10/chartex" xmlns:cx5="http://schemas.microsoft.com/office/drawing/2016/5/11/chartex" xmlns:cx6="http://schemas.microsoft.com/office/drawing/2016/5/12/chartex" xmlns:cx7="http://schemas.microsoft.com/office/drawing/2016/5/13/chartex" xmlns:cx8="http://schemas.microsoft.com/office/drawing/2016/5/14/chartex" xmlns:mc="http://schemas.openxmlformats.org/markup-compatibility/2006" xmlns:aink="http://schemas.microsoft.com/office/drawing/2016/ink" xmlns:am3d="http://schemas.microsoft.com/office/drawing/2017/model3d" xmlns:o="urn:schemas-microsoft-com:office:office" xmlns:r="http://schemas.openxmlformats.org/officeDocument/2006/relationships" xmlns:m="http://schemas.openxmlformats.org/officeDocument/2006/math" xmlns:v="urn:schemas-microsoft-com:vml" xmlns:wp14="http://schemas.microsoft.com/office/word/2010/wordprocessingDrawing" xmlns:wp="http://schemas.openxmlformats.org/drawingml/2006/wordprocessingDrawing" xmlns:w10="urn:schemas-microsoft-com:office:word" xmlns:w="http://schemas.openxmlformats.org/wordprocessingml/2006/main" xmlns:w14="http://schemas.microsoft.com/office/word/2010/wordml" xmlns:w15="http://schemas.microsoft.com/office/word/2012/wordml" xmlns:w16cex="http://schemas.microsoft.com/office/word/2018/wordml/cex" xmlns:w16cid="http://schemas.microsoft.com/office/word/2016/wordml/cid" xmlns:w16="http://schemas.microsoft.com/office/word/2018/wordml" xmlns:w16se="http://schemas.microsoft.com/office/word/2015/wordml/symex" xmlns:wpg="http://schemas.microsoft.com/office/word/2010/wordprocessingGroup" xmlns:wpi="http://schemas.microsoft.com/office/word/2010/wordprocessingInk" xmlns:wne="http://schemas.microsoft.com/office/word/2006/wordml" xmlns:wps="http://schemas.microsoft.com/office/word/2010/wordprocessingShape" mc:Ignorable="w14 w15 w16se w16cid w16 w16cex wp14">
+<w:document xmlns:wpc="http://schemas.microsoft.com/office/word/2010/wordprocessingCanvas" xmlns:cx="http://schemas.microsoft.com/office/drawing/2014/chartex" xmlns:cx1="http://schemas.microsoft.com/office/drawing/2015/9/8/chartex" xmlns:cx2="http://schemas.microsoft.com/office/drawing/2015/10/21/chartex" xmlns:cx3="http://schemas.microsoft.com/office/drawing/2016/5/9/chartex" xmlns:cx4="http://schemas.microsoft.com/office/drawing/2016/5/10/chartex" xmlns:cx5="http://schemas.microsoft.com/office/drawing/2016/5/11/chartex" xmlns:cx6="http://schemas.microsoft.com/office/drawing/2016/5/12/chartex" xmlns:cx7="http://schemas.microsoft.com/office/drawing/2016/5/13/chartex" xmlns:cx8="http://schemas.microsoft.com/office/drawing/2016/5/14/chartex" xmlns:mc="http://schemas.openxmlformats.org/markup-compatibility/2006" xmlns:aink="http://schemas.microsoft.com/office/drawing/2016/ink" xmlns:am3d="http://schemas.microsoft.com/office/drawing/2017/model3d" xmlns:o="urn:schemas-microsoft-com:office:office" xmlns:oel="http://schemas.microsoft.com/office/2019/extlst" xmlns:r="http://schemas.openxmlformats.org/officeDocument/2006/relationships" xmlns:m="http://schemas.openxmlformats.org/officeDocument/2006/math" xmlns:v="urn:schemas-microsoft-com:vml" xmlns:wp14="http://schemas.microsoft.com/office/word/2010/wordprocessingDrawing" xmlns:wp="http://schemas.openxmlformats.org/drawingml/2006/wordprocessingDrawing" xmlns:w10="urn:schemas-microsoft-com:office:word" xmlns:w="http://schemas.openxmlformats.org/wordprocessingml/2006/main" xmlns:w14="http://schemas.microsoft.com/office/word/2010/wordml" xmlns:w15="http://schemas.microsoft.com/office/word/2012/wordml" xmlns:w16cex="http://schemas.microsoft.com/office/word/2018/wordml/cex" xmlns:w16cid="http://schemas.microsoft.com/office/word/2016/wordml/cid" xmlns:w16="http://schemas.microsoft.com/office/word/2018/wordml" xmlns:w16sdtdh="http://schemas.microsoft.com/office/word/2020/wordml/sdtdatahash" xmlns:w16se="http://schemas.microsoft.com/office/word/2015/wordml/symex" xmlns:wpg="http://schemas.microsoft.com/office/word/2010/wordprocessingGroup" xmlns:wpi="http://schemas.microsoft.com/office/word/2010/wordprocessingInk" xmlns:wne="http://schemas.microsoft.com/office/word/2006/wordml" xmlns:wps="http://schemas.microsoft.com/office/word/2010/wordprocessingShape" mc:Ignorable="w14 w15 w16se w16cid w16 w16cex w16sdtdh wp14">
   <w:body>
     <w:p>
       <w:pPr>
@@ -709,21 +709,7 @@
         <w:rPr>
           <w:szCs w:val="24"/>
         </w:rPr>
-        <w:t>The error method should do the same, but with “ERROR:” preceding the spaced out input (</w:t>
-      </w:r>
-      <w:proofErr w:type="gramStart"/>
-      <w:r>
-        <w:rPr>
-          <w:szCs w:val="24"/>
-        </w:rPr>
-        <w:t>i.e.</w:t>
-      </w:r>
-      <w:proofErr w:type="gramEnd"/>
-      <w:r>
-        <w:rPr>
-          <w:szCs w:val="24"/>
-        </w:rPr>
-        <w:t xml:space="preserve"> ERROR: H e l </w:t>
+        <w:t xml:space="preserve">The error method should do the same, but with “ERROR:” preceding the spaced out input (i.e. ERROR: H e l </w:t>
       </w:r>
       <w:proofErr w:type="spellStart"/>
       <w:r>
@@ -858,13 +844,39 @@
         <w:t>URL to GitHub Repository:</w:t>
       </w:r>
     </w:p>
+    <w:p>
+      <w:pPr>
+        <w:rPr>
+          <w:b/>
+          <w:szCs w:val="24"/>
+        </w:rPr>
+      </w:pPr>
+      <w:hyperlink r:id="rId7" w:history="1">
+        <w:r>
+          <w:rPr>
+            <w:rStyle w:val="Hyperlink"/>
+            <w:b/>
+            <w:szCs w:val="24"/>
+          </w:rPr>
+          <w:t>https://github.com/aslbuhtig61108/Week-5-Coding-Assignment</w:t>
+        </w:r>
+      </w:hyperlink>
+    </w:p>
+    <w:p>
+      <w:pPr>
+        <w:rPr>
+          <w:b/>
+          <w:szCs w:val="24"/>
+        </w:rPr>
+      </w:pPr>
+    </w:p>
     <w:sectPr>
-      <w:headerReference w:type="even" r:id="rId7"/>
-      <w:headerReference w:type="default" r:id="rId8"/>
-      <w:footerReference w:type="even" r:id="rId9"/>
-      <w:footerReference w:type="default" r:id="rId10"/>
-      <w:headerReference w:type="first" r:id="rId11"/>
-      <w:footerReference w:type="first" r:id="rId12"/>
+      <w:headerReference w:type="even" r:id="rId8"/>
+      <w:headerReference w:type="default" r:id="rId9"/>
+      <w:footerReference w:type="even" r:id="rId10"/>
+      <w:footerReference w:type="default" r:id="rId11"/>
+      <w:headerReference w:type="first" r:id="rId12"/>
+      <w:footerReference w:type="first" r:id="rId13"/>
       <w:pgSz w:w="12240" w:h="15840"/>
       <w:pgMar w:top="1440" w:right="1440" w:bottom="1440" w:left="1440" w:header="720" w:footer="720" w:gutter="0"/>
       <w:cols w:space="720"/>
@@ -875,7 +887,7 @@
 </file>
 
 <file path=word/endnotes.xml><?xml version="1.0" encoding="utf-8"?>
-<w:endnotes xmlns:wpc="http://schemas.microsoft.com/office/word/2010/wordprocessingCanvas" xmlns:cx="http://schemas.microsoft.com/office/drawing/2014/chartex" xmlns:cx1="http://schemas.microsoft.com/office/drawing/2015/9/8/chartex" xmlns:cx2="http://schemas.microsoft.com/office/drawing/2015/10/21/chartex" xmlns:cx3="http://schemas.microsoft.com/office/drawing/2016/5/9/chartex" xmlns:cx4="http://schemas.microsoft.com/office/drawing/2016/5/10/chartex" xmlns:cx5="http://schemas.microsoft.com/office/drawing/2016/5/11/chartex" xmlns:cx6="http://schemas.microsoft.com/office/drawing/2016/5/12/chartex" xmlns:cx7="http://schemas.microsoft.com/office/drawing/2016/5/13/chartex" xmlns:cx8="http://schemas.microsoft.com/office/drawing/2016/5/14/chartex" xmlns:mc="http://schemas.openxmlformats.org/markup-compatibility/2006" xmlns:aink="http://schemas.microsoft.com/office/drawing/2016/ink" xmlns:am3d="http://schemas.microsoft.com/office/drawing/2017/model3d" xmlns:o="urn:schemas-microsoft-com:office:office" xmlns:r="http://schemas.openxmlformats.org/officeDocument/2006/relationships" xmlns:m="http://schemas.openxmlformats.org/officeDocument/2006/math" xmlns:v="urn:schemas-microsoft-com:vml" xmlns:wp14="http://schemas.microsoft.com/office/word/2010/wordprocessingDrawing" xmlns:wp="http://schemas.openxmlformats.org/drawingml/2006/wordprocessingDrawing" xmlns:w10="urn:schemas-microsoft-com:office:word" xmlns:w="http://schemas.openxmlformats.org/wordprocessingml/2006/main" xmlns:w14="http://schemas.microsoft.com/office/word/2010/wordml" xmlns:w15="http://schemas.microsoft.com/office/word/2012/wordml" xmlns:w16cex="http://schemas.microsoft.com/office/word/2018/wordml/cex" xmlns:w16cid="http://schemas.microsoft.com/office/word/2016/wordml/cid" xmlns:w16="http://schemas.microsoft.com/office/word/2018/wordml" xmlns:w16se="http://schemas.microsoft.com/office/word/2015/wordml/symex" xmlns:wpg="http://schemas.microsoft.com/office/word/2010/wordprocessingGroup" xmlns:wpi="http://schemas.microsoft.com/office/word/2010/wordprocessingInk" xmlns:wne="http://schemas.microsoft.com/office/word/2006/wordml" xmlns:wps="http://schemas.microsoft.com/office/word/2010/wordprocessingShape" mc:Ignorable="w14 w15 w16se w16cid w16 w16cex wp14">
+<w:endnotes xmlns:wpc="http://schemas.microsoft.com/office/word/2010/wordprocessingCanvas" xmlns:cx="http://schemas.microsoft.com/office/drawing/2014/chartex" xmlns:cx1="http://schemas.microsoft.com/office/drawing/2015/9/8/chartex" xmlns:cx2="http://schemas.microsoft.com/office/drawing/2015/10/21/chartex" xmlns:cx3="http://schemas.microsoft.com/office/drawing/2016/5/9/chartex" xmlns:cx4="http://schemas.microsoft.com/office/drawing/2016/5/10/chartex" xmlns:cx5="http://schemas.microsoft.com/office/drawing/2016/5/11/chartex" xmlns:cx6="http://schemas.microsoft.com/office/drawing/2016/5/12/chartex" xmlns:cx7="http://schemas.microsoft.com/office/drawing/2016/5/13/chartex" xmlns:cx8="http://schemas.microsoft.com/office/drawing/2016/5/14/chartex" xmlns:mc="http://schemas.openxmlformats.org/markup-compatibility/2006" xmlns:aink="http://schemas.microsoft.com/office/drawing/2016/ink" xmlns:am3d="http://schemas.microsoft.com/office/drawing/2017/model3d" xmlns:o="urn:schemas-microsoft-com:office:office" xmlns:oel="http://schemas.microsoft.com/office/2019/extlst" xmlns:r="http://schemas.openxmlformats.org/officeDocument/2006/relationships" xmlns:m="http://schemas.openxmlformats.org/officeDocument/2006/math" xmlns:v="urn:schemas-microsoft-com:vml" xmlns:wp14="http://schemas.microsoft.com/office/word/2010/wordprocessingDrawing" xmlns:wp="http://schemas.openxmlformats.org/drawingml/2006/wordprocessingDrawing" xmlns:w10="urn:schemas-microsoft-com:office:word" xmlns:w="http://schemas.openxmlformats.org/wordprocessingml/2006/main" xmlns:w14="http://schemas.microsoft.com/office/word/2010/wordml" xmlns:w15="http://schemas.microsoft.com/office/word/2012/wordml" xmlns:w16cex="http://schemas.microsoft.com/office/word/2018/wordml/cex" xmlns:w16cid="http://schemas.microsoft.com/office/word/2016/wordml/cid" xmlns:w16="http://schemas.microsoft.com/office/word/2018/wordml" xmlns:w16sdtdh="http://schemas.microsoft.com/office/word/2020/wordml/sdtdatahash" xmlns:w16se="http://schemas.microsoft.com/office/word/2015/wordml/symex" xmlns:wpg="http://schemas.microsoft.com/office/word/2010/wordprocessingGroup" xmlns:wpi="http://schemas.microsoft.com/office/word/2010/wordprocessingInk" xmlns:wne="http://schemas.microsoft.com/office/word/2006/wordml" xmlns:wps="http://schemas.microsoft.com/office/word/2010/wordprocessingShape" mc:Ignorable="w14 w15 w16se w16cid w16 w16cex w16sdtdh wp14">
   <w:endnote w:type="separator" w:id="-1">
     <w:p>
       <w:pPr>
@@ -900,7 +912,7 @@
 </file>
 
 <file path=word/footer1.xml><?xml version="1.0" encoding="utf-8"?>
-<w:ftr xmlns:wpc="http://schemas.microsoft.com/office/word/2010/wordprocessingCanvas" xmlns:cx="http://schemas.microsoft.com/office/drawing/2014/chartex" xmlns:cx1="http://schemas.microsoft.com/office/drawing/2015/9/8/chartex" xmlns:cx2="http://schemas.microsoft.com/office/drawing/2015/10/21/chartex" xmlns:cx3="http://schemas.microsoft.com/office/drawing/2016/5/9/chartex" xmlns:cx4="http://schemas.microsoft.com/office/drawing/2016/5/10/chartex" xmlns:cx5="http://schemas.microsoft.com/office/drawing/2016/5/11/chartex" xmlns:cx6="http://schemas.microsoft.com/office/drawing/2016/5/12/chartex" xmlns:cx7="http://schemas.microsoft.com/office/drawing/2016/5/13/chartex" xmlns:cx8="http://schemas.microsoft.com/office/drawing/2016/5/14/chartex" xmlns:mc="http://schemas.openxmlformats.org/markup-compatibility/2006" xmlns:aink="http://schemas.microsoft.com/office/drawing/2016/ink" xmlns:am3d="http://schemas.microsoft.com/office/drawing/2017/model3d" xmlns:o="urn:schemas-microsoft-com:office:office" xmlns:r="http://schemas.openxmlformats.org/officeDocument/2006/relationships" xmlns:m="http://schemas.openxmlformats.org/officeDocument/2006/math" xmlns:v="urn:schemas-microsoft-com:vml" xmlns:wp14="http://schemas.microsoft.com/office/word/2010/wordprocessingDrawing" xmlns:wp="http://schemas.openxmlformats.org/drawingml/2006/wordprocessingDrawing" xmlns:w10="urn:schemas-microsoft-com:office:word" xmlns:w="http://schemas.openxmlformats.org/wordprocessingml/2006/main" xmlns:w14="http://schemas.microsoft.com/office/word/2010/wordml" xmlns:w15="http://schemas.microsoft.com/office/word/2012/wordml" xmlns:w16cex="http://schemas.microsoft.com/office/word/2018/wordml/cex" xmlns:w16cid="http://schemas.microsoft.com/office/word/2016/wordml/cid" xmlns:w16="http://schemas.microsoft.com/office/word/2018/wordml" xmlns:w16se="http://schemas.microsoft.com/office/word/2015/wordml/symex" xmlns:wpg="http://schemas.microsoft.com/office/word/2010/wordprocessingGroup" xmlns:wpi="http://schemas.microsoft.com/office/word/2010/wordprocessingInk" xmlns:wne="http://schemas.microsoft.com/office/word/2006/wordml" xmlns:wps="http://schemas.microsoft.com/office/word/2010/wordprocessingShape" mc:Ignorable="w14 w15 w16se w16cid w16 w16cex wp14">
+<w:ftr xmlns:wpc="http://schemas.microsoft.com/office/word/2010/wordprocessingCanvas" xmlns:cx="http://schemas.microsoft.com/office/drawing/2014/chartex" xmlns:cx1="http://schemas.microsoft.com/office/drawing/2015/9/8/chartex" xmlns:cx2="http://schemas.microsoft.com/office/drawing/2015/10/21/chartex" xmlns:cx3="http://schemas.microsoft.com/office/drawing/2016/5/9/chartex" xmlns:cx4="http://schemas.microsoft.com/office/drawing/2016/5/10/chartex" xmlns:cx5="http://schemas.microsoft.com/office/drawing/2016/5/11/chartex" xmlns:cx6="http://schemas.microsoft.com/office/drawing/2016/5/12/chartex" xmlns:cx7="http://schemas.microsoft.com/office/drawing/2016/5/13/chartex" xmlns:cx8="http://schemas.microsoft.com/office/drawing/2016/5/14/chartex" xmlns:mc="http://schemas.openxmlformats.org/markup-compatibility/2006" xmlns:aink="http://schemas.microsoft.com/office/drawing/2016/ink" xmlns:am3d="http://schemas.microsoft.com/office/drawing/2017/model3d" xmlns:o="urn:schemas-microsoft-com:office:office" xmlns:oel="http://schemas.microsoft.com/office/2019/extlst" xmlns:r="http://schemas.openxmlformats.org/officeDocument/2006/relationships" xmlns:m="http://schemas.openxmlformats.org/officeDocument/2006/math" xmlns:v="urn:schemas-microsoft-com:vml" xmlns:wp14="http://schemas.microsoft.com/office/word/2010/wordprocessingDrawing" xmlns:wp="http://schemas.openxmlformats.org/drawingml/2006/wordprocessingDrawing" xmlns:w10="urn:schemas-microsoft-com:office:word" xmlns:w="http://schemas.openxmlformats.org/wordprocessingml/2006/main" xmlns:w14="http://schemas.microsoft.com/office/word/2010/wordml" xmlns:w15="http://schemas.microsoft.com/office/word/2012/wordml" xmlns:w16cex="http://schemas.microsoft.com/office/word/2018/wordml/cex" xmlns:w16cid="http://schemas.microsoft.com/office/word/2016/wordml/cid" xmlns:w16="http://schemas.microsoft.com/office/word/2018/wordml" xmlns:w16sdtdh="http://schemas.microsoft.com/office/word/2020/wordml/sdtdatahash" xmlns:w16se="http://schemas.microsoft.com/office/word/2015/wordml/symex" xmlns:wpg="http://schemas.microsoft.com/office/word/2010/wordprocessingGroup" xmlns:wpi="http://schemas.microsoft.com/office/word/2010/wordprocessingInk" xmlns:wne="http://schemas.microsoft.com/office/word/2006/wordml" xmlns:wps="http://schemas.microsoft.com/office/word/2010/wordprocessingShape" mc:Ignorable="w14 w15 w16se w16cid w16 w16cex w16sdtdh wp14">
   <w:p>
     <w:pPr>
       <w:pStyle w:val="Footer"/>
@@ -910,7 +922,7 @@
 </file>
 
 <file path=word/footer2.xml><?xml version="1.0" encoding="utf-8"?>
-<w:ftr xmlns:wpc="http://schemas.microsoft.com/office/word/2010/wordprocessingCanvas" xmlns:cx="http://schemas.microsoft.com/office/drawing/2014/chartex" xmlns:cx1="http://schemas.microsoft.com/office/drawing/2015/9/8/chartex" xmlns:cx2="http://schemas.microsoft.com/office/drawing/2015/10/21/chartex" xmlns:cx3="http://schemas.microsoft.com/office/drawing/2016/5/9/chartex" xmlns:cx4="http://schemas.microsoft.com/office/drawing/2016/5/10/chartex" xmlns:cx5="http://schemas.microsoft.com/office/drawing/2016/5/11/chartex" xmlns:cx6="http://schemas.microsoft.com/office/drawing/2016/5/12/chartex" xmlns:cx7="http://schemas.microsoft.com/office/drawing/2016/5/13/chartex" xmlns:cx8="http://schemas.microsoft.com/office/drawing/2016/5/14/chartex" xmlns:mc="http://schemas.openxmlformats.org/markup-compatibility/2006" xmlns:aink="http://schemas.microsoft.com/office/drawing/2016/ink" xmlns:am3d="http://schemas.microsoft.com/office/drawing/2017/model3d" xmlns:o="urn:schemas-microsoft-com:office:office" xmlns:r="http://schemas.openxmlformats.org/officeDocument/2006/relationships" xmlns:m="http://schemas.openxmlformats.org/officeDocument/2006/math" xmlns:v="urn:schemas-microsoft-com:vml" xmlns:wp14="http://schemas.microsoft.com/office/word/2010/wordprocessingDrawing" xmlns:wp="http://schemas.openxmlformats.org/drawingml/2006/wordprocessingDrawing" xmlns:w10="urn:schemas-microsoft-com:office:word" xmlns:w="http://schemas.openxmlformats.org/wordprocessingml/2006/main" xmlns:w14="http://schemas.microsoft.com/office/word/2010/wordml" xmlns:w15="http://schemas.microsoft.com/office/word/2012/wordml" xmlns:w16cex="http://schemas.microsoft.com/office/word/2018/wordml/cex" xmlns:w16cid="http://schemas.microsoft.com/office/word/2016/wordml/cid" xmlns:w16="http://schemas.microsoft.com/office/word/2018/wordml" xmlns:w16se="http://schemas.microsoft.com/office/word/2015/wordml/symex" xmlns:wpg="http://schemas.microsoft.com/office/word/2010/wordprocessingGroup" xmlns:wpi="http://schemas.microsoft.com/office/word/2010/wordprocessingInk" xmlns:wne="http://schemas.microsoft.com/office/word/2006/wordml" xmlns:wps="http://schemas.microsoft.com/office/word/2010/wordprocessingShape" mc:Ignorable="w14 w15 w16se w16cid w16 w16cex wp14">
+<w:ftr xmlns:wpc="http://schemas.microsoft.com/office/word/2010/wordprocessingCanvas" xmlns:cx="http://schemas.microsoft.com/office/drawing/2014/chartex" xmlns:cx1="http://schemas.microsoft.com/office/drawing/2015/9/8/chartex" xmlns:cx2="http://schemas.microsoft.com/office/drawing/2015/10/21/chartex" xmlns:cx3="http://schemas.microsoft.com/office/drawing/2016/5/9/chartex" xmlns:cx4="http://schemas.microsoft.com/office/drawing/2016/5/10/chartex" xmlns:cx5="http://schemas.microsoft.com/office/drawing/2016/5/11/chartex" xmlns:cx6="http://schemas.microsoft.com/office/drawing/2016/5/12/chartex" xmlns:cx7="http://schemas.microsoft.com/office/drawing/2016/5/13/chartex" xmlns:cx8="http://schemas.microsoft.com/office/drawing/2016/5/14/chartex" xmlns:mc="http://schemas.openxmlformats.org/markup-compatibility/2006" xmlns:aink="http://schemas.microsoft.com/office/drawing/2016/ink" xmlns:am3d="http://schemas.microsoft.com/office/drawing/2017/model3d" xmlns:o="urn:schemas-microsoft-com:office:office" xmlns:oel="http://schemas.microsoft.com/office/2019/extlst" xmlns:r="http://schemas.openxmlformats.org/officeDocument/2006/relationships" xmlns:m="http://schemas.openxmlformats.org/officeDocument/2006/math" xmlns:v="urn:schemas-microsoft-com:vml" xmlns:wp14="http://schemas.microsoft.com/office/word/2010/wordprocessingDrawing" xmlns:wp="http://schemas.openxmlformats.org/drawingml/2006/wordprocessingDrawing" xmlns:w10="urn:schemas-microsoft-com:office:word" xmlns:w="http://schemas.openxmlformats.org/wordprocessingml/2006/main" xmlns:w14="http://schemas.microsoft.com/office/word/2010/wordml" xmlns:w15="http://schemas.microsoft.com/office/word/2012/wordml" xmlns:w16cex="http://schemas.microsoft.com/office/word/2018/wordml/cex" xmlns:w16cid="http://schemas.microsoft.com/office/word/2016/wordml/cid" xmlns:w16="http://schemas.microsoft.com/office/word/2018/wordml" xmlns:w16sdtdh="http://schemas.microsoft.com/office/word/2020/wordml/sdtdatahash" xmlns:w16se="http://schemas.microsoft.com/office/word/2015/wordml/symex" xmlns:wpg="http://schemas.microsoft.com/office/word/2010/wordprocessingGroup" xmlns:wpi="http://schemas.microsoft.com/office/word/2010/wordprocessingInk" xmlns:wne="http://schemas.microsoft.com/office/word/2006/wordml" xmlns:wps="http://schemas.microsoft.com/office/word/2010/wordprocessingShape" mc:Ignorable="w14 w15 w16se w16cid w16 w16cex w16sdtdh wp14">
   <w:p>
     <w:pPr>
       <w:pStyle w:val="Footer"/>
@@ -920,7 +932,7 @@
 </file>
 
 <file path=word/footer3.xml><?xml version="1.0" encoding="utf-8"?>
-<w:ftr xmlns:wpc="http://schemas.microsoft.com/office/word/2010/wordprocessingCanvas" xmlns:cx="http://schemas.microsoft.com/office/drawing/2014/chartex" xmlns:cx1="http://schemas.microsoft.com/office/drawing/2015/9/8/chartex" xmlns:cx2="http://schemas.microsoft.com/office/drawing/2015/10/21/chartex" xmlns:cx3="http://schemas.microsoft.com/office/drawing/2016/5/9/chartex" xmlns:cx4="http://schemas.microsoft.com/office/drawing/2016/5/10/chartex" xmlns:cx5="http://schemas.microsoft.com/office/drawing/2016/5/11/chartex" xmlns:cx6="http://schemas.microsoft.com/office/drawing/2016/5/12/chartex" xmlns:cx7="http://schemas.microsoft.com/office/drawing/2016/5/13/chartex" xmlns:cx8="http://schemas.microsoft.com/office/drawing/2016/5/14/chartex" xmlns:mc="http://schemas.openxmlformats.org/markup-compatibility/2006" xmlns:aink="http://schemas.microsoft.com/office/drawing/2016/ink" xmlns:am3d="http://schemas.microsoft.com/office/drawing/2017/model3d" xmlns:o="urn:schemas-microsoft-com:office:office" xmlns:r="http://schemas.openxmlformats.org/officeDocument/2006/relationships" xmlns:m="http://schemas.openxmlformats.org/officeDocument/2006/math" xmlns:v="urn:schemas-microsoft-com:vml" xmlns:wp14="http://schemas.microsoft.com/office/word/2010/wordprocessingDrawing" xmlns:wp="http://schemas.openxmlformats.org/drawingml/2006/wordprocessingDrawing" xmlns:w10="urn:schemas-microsoft-com:office:word" xmlns:w="http://schemas.openxmlformats.org/wordprocessingml/2006/main" xmlns:w14="http://schemas.microsoft.com/office/word/2010/wordml" xmlns:w15="http://schemas.microsoft.com/office/word/2012/wordml" xmlns:w16cex="http://schemas.microsoft.com/office/word/2018/wordml/cex" xmlns:w16cid="http://schemas.microsoft.com/office/word/2016/wordml/cid" xmlns:w16="http://schemas.microsoft.com/office/word/2018/wordml" xmlns:w16se="http://schemas.microsoft.com/office/word/2015/wordml/symex" xmlns:wpg="http://schemas.microsoft.com/office/word/2010/wordprocessingGroup" xmlns:wpi="http://schemas.microsoft.com/office/word/2010/wordprocessingInk" xmlns:wne="http://schemas.microsoft.com/office/word/2006/wordml" xmlns:wps="http://schemas.microsoft.com/office/word/2010/wordprocessingShape" mc:Ignorable="w14 w15 w16se w16cid w16 w16cex wp14">
+<w:ftr xmlns:wpc="http://schemas.microsoft.com/office/word/2010/wordprocessingCanvas" xmlns:cx="http://schemas.microsoft.com/office/drawing/2014/chartex" xmlns:cx1="http://schemas.microsoft.com/office/drawing/2015/9/8/chartex" xmlns:cx2="http://schemas.microsoft.com/office/drawing/2015/10/21/chartex" xmlns:cx3="http://schemas.microsoft.com/office/drawing/2016/5/9/chartex" xmlns:cx4="http://schemas.microsoft.com/office/drawing/2016/5/10/chartex" xmlns:cx5="http://schemas.microsoft.com/office/drawing/2016/5/11/chartex" xmlns:cx6="http://schemas.microsoft.com/office/drawing/2016/5/12/chartex" xmlns:cx7="http://schemas.microsoft.com/office/drawing/2016/5/13/chartex" xmlns:cx8="http://schemas.microsoft.com/office/drawing/2016/5/14/chartex" xmlns:mc="http://schemas.openxmlformats.org/markup-compatibility/2006" xmlns:aink="http://schemas.microsoft.com/office/drawing/2016/ink" xmlns:am3d="http://schemas.microsoft.com/office/drawing/2017/model3d" xmlns:o="urn:schemas-microsoft-com:office:office" xmlns:oel="http://schemas.microsoft.com/office/2019/extlst" xmlns:r="http://schemas.openxmlformats.org/officeDocument/2006/relationships" xmlns:m="http://schemas.openxmlformats.org/officeDocument/2006/math" xmlns:v="urn:schemas-microsoft-com:vml" xmlns:wp14="http://schemas.microsoft.com/office/word/2010/wordprocessingDrawing" xmlns:wp="http://schemas.openxmlformats.org/drawingml/2006/wordprocessingDrawing" xmlns:w10="urn:schemas-microsoft-com:office:word" xmlns:w="http://schemas.openxmlformats.org/wordprocessingml/2006/main" xmlns:w14="http://schemas.microsoft.com/office/word/2010/wordml" xmlns:w15="http://schemas.microsoft.com/office/word/2012/wordml" xmlns:w16cex="http://schemas.microsoft.com/office/word/2018/wordml/cex" xmlns:w16cid="http://schemas.microsoft.com/office/word/2016/wordml/cid" xmlns:w16="http://schemas.microsoft.com/office/word/2018/wordml" xmlns:w16sdtdh="http://schemas.microsoft.com/office/word/2020/wordml/sdtdatahash" xmlns:w16se="http://schemas.microsoft.com/office/word/2015/wordml/symex" xmlns:wpg="http://schemas.microsoft.com/office/word/2010/wordprocessingGroup" xmlns:wpi="http://schemas.microsoft.com/office/word/2010/wordprocessingInk" xmlns:wne="http://schemas.microsoft.com/office/word/2006/wordml" xmlns:wps="http://schemas.microsoft.com/office/word/2010/wordprocessingShape" mc:Ignorable="w14 w15 w16se w16cid w16 w16cex w16sdtdh wp14">
   <w:p>
     <w:pPr>
       <w:pStyle w:val="Footer"/>
@@ -930,7 +942,7 @@
 </file>
 
 <file path=word/footnotes.xml><?xml version="1.0" encoding="utf-8"?>
-<w:footnotes xmlns:wpc="http://schemas.microsoft.com/office/word/2010/wordprocessingCanvas" xmlns:cx="http://schemas.microsoft.com/office/drawing/2014/chartex" xmlns:cx1="http://schemas.microsoft.com/office/drawing/2015/9/8/chartex" xmlns:cx2="http://schemas.microsoft.com/office/drawing/2015/10/21/chartex" xmlns:cx3="http://schemas.microsoft.com/office/drawing/2016/5/9/chartex" xmlns:cx4="http://schemas.microsoft.com/office/drawing/2016/5/10/chartex" xmlns:cx5="http://schemas.microsoft.com/office/drawing/2016/5/11/chartex" xmlns:cx6="http://schemas.microsoft.com/office/drawing/2016/5/12/chartex" xmlns:cx7="http://schemas.microsoft.com/office/drawing/2016/5/13/chartex" xmlns:cx8="http://schemas.microsoft.com/office/drawing/2016/5/14/chartex" xmlns:mc="http://schemas.openxmlformats.org/markup-compatibility/2006" xmlns:aink="http://schemas.microsoft.com/office/drawing/2016/ink" xmlns:am3d="http://schemas.microsoft.com/office/drawing/2017/model3d" xmlns:o="urn:schemas-microsoft-com:office:office" xmlns:r="http://schemas.openxmlformats.org/officeDocument/2006/relationships" xmlns:m="http://schemas.openxmlformats.org/officeDocument/2006/math" xmlns:v="urn:schemas-microsoft-com:vml" xmlns:wp14="http://schemas.microsoft.com/office/word/2010/wordprocessingDrawing" xmlns:wp="http://schemas.openxmlformats.org/drawingml/2006/wordprocessingDrawing" xmlns:w10="urn:schemas-microsoft-com:office:word" xmlns:w="http://schemas.openxmlformats.org/wordprocessingml/2006/main" xmlns:w14="http://schemas.microsoft.com/office/word/2010/wordml" xmlns:w15="http://schemas.microsoft.com/office/word/2012/wordml" xmlns:w16cex="http://schemas.microsoft.com/office/word/2018/wordml/cex" xmlns:w16cid="http://schemas.microsoft.com/office/word/2016/wordml/cid" xmlns:w16="http://schemas.microsoft.com/office/word/2018/wordml" xmlns:w16se="http://schemas.microsoft.com/office/word/2015/wordml/symex" xmlns:wpg="http://schemas.microsoft.com/office/word/2010/wordprocessingGroup" xmlns:wpi="http://schemas.microsoft.com/office/word/2010/wordprocessingInk" xmlns:wne="http://schemas.microsoft.com/office/word/2006/wordml" xmlns:wps="http://schemas.microsoft.com/office/word/2010/wordprocessingShape" mc:Ignorable="w14 w15 w16se w16cid w16 w16cex wp14">
+<w:footnotes xmlns:wpc="http://schemas.microsoft.com/office/word/2010/wordprocessingCanvas" xmlns:cx="http://schemas.microsoft.com/office/drawing/2014/chartex" xmlns:cx1="http://schemas.microsoft.com/office/drawing/2015/9/8/chartex" xmlns:cx2="http://schemas.microsoft.com/office/drawing/2015/10/21/chartex" xmlns:cx3="http://schemas.microsoft.com/office/drawing/2016/5/9/chartex" xmlns:cx4="http://schemas.microsoft.com/office/drawing/2016/5/10/chartex" xmlns:cx5="http://schemas.microsoft.com/office/drawing/2016/5/11/chartex" xmlns:cx6="http://schemas.microsoft.com/office/drawing/2016/5/12/chartex" xmlns:cx7="http://schemas.microsoft.com/office/drawing/2016/5/13/chartex" xmlns:cx8="http://schemas.microsoft.com/office/drawing/2016/5/14/chartex" xmlns:mc="http://schemas.openxmlformats.org/markup-compatibility/2006" xmlns:aink="http://schemas.microsoft.com/office/drawing/2016/ink" xmlns:am3d="http://schemas.microsoft.com/office/drawing/2017/model3d" xmlns:o="urn:schemas-microsoft-com:office:office" xmlns:oel="http://schemas.microsoft.com/office/2019/extlst" xmlns:r="http://schemas.openxmlformats.org/officeDocument/2006/relationships" xmlns:m="http://schemas.openxmlformats.org/officeDocument/2006/math" xmlns:v="urn:schemas-microsoft-com:vml" xmlns:wp14="http://schemas.microsoft.com/office/word/2010/wordprocessingDrawing" xmlns:wp="http://schemas.openxmlformats.org/drawingml/2006/wordprocessingDrawing" xmlns:w10="urn:schemas-microsoft-com:office:word" xmlns:w="http://schemas.openxmlformats.org/wordprocessingml/2006/main" xmlns:w14="http://schemas.microsoft.com/office/word/2010/wordml" xmlns:w15="http://schemas.microsoft.com/office/word/2012/wordml" xmlns:w16cex="http://schemas.microsoft.com/office/word/2018/wordml/cex" xmlns:w16cid="http://schemas.microsoft.com/office/word/2016/wordml/cid" xmlns:w16="http://schemas.microsoft.com/office/word/2018/wordml" xmlns:w16sdtdh="http://schemas.microsoft.com/office/word/2020/wordml/sdtdatahash" xmlns:w16se="http://schemas.microsoft.com/office/word/2015/wordml/symex" xmlns:wpg="http://schemas.microsoft.com/office/word/2010/wordprocessingGroup" xmlns:wpi="http://schemas.microsoft.com/office/word/2010/wordprocessingInk" xmlns:wne="http://schemas.microsoft.com/office/word/2006/wordml" xmlns:wps="http://schemas.microsoft.com/office/word/2010/wordprocessingShape" mc:Ignorable="w14 w15 w16se w16cid w16 w16cex w16sdtdh wp14">
   <w:footnote w:type="separator" w:id="-1">
     <w:p>
       <w:pPr>
@@ -955,7 +967,7 @@
 </file>
 
 <file path=word/header1.xml><?xml version="1.0" encoding="utf-8"?>
-<w:hdr xmlns:wpc="http://schemas.microsoft.com/office/word/2010/wordprocessingCanvas" xmlns:cx="http://schemas.microsoft.com/office/drawing/2014/chartex" xmlns:cx1="http://schemas.microsoft.com/office/drawing/2015/9/8/chartex" xmlns:cx2="http://schemas.microsoft.com/office/drawing/2015/10/21/chartex" xmlns:cx3="http://schemas.microsoft.com/office/drawing/2016/5/9/chartex" xmlns:cx4="http://schemas.microsoft.com/office/drawing/2016/5/10/chartex" xmlns:cx5="http://schemas.microsoft.com/office/drawing/2016/5/11/chartex" xmlns:cx6="http://schemas.microsoft.com/office/drawing/2016/5/12/chartex" xmlns:cx7="http://schemas.microsoft.com/office/drawing/2016/5/13/chartex" xmlns:cx8="http://schemas.microsoft.com/office/drawing/2016/5/14/chartex" xmlns:mc="http://schemas.openxmlformats.org/markup-compatibility/2006" xmlns:aink="http://schemas.microsoft.com/office/drawing/2016/ink" xmlns:am3d="http://schemas.microsoft.com/office/drawing/2017/model3d" xmlns:o="urn:schemas-microsoft-com:office:office" xmlns:r="http://schemas.openxmlformats.org/officeDocument/2006/relationships" xmlns:m="http://schemas.openxmlformats.org/officeDocument/2006/math" xmlns:v="urn:schemas-microsoft-com:vml" xmlns:wp14="http://schemas.microsoft.com/office/word/2010/wordprocessingDrawing" xmlns:wp="http://schemas.openxmlformats.org/drawingml/2006/wordprocessingDrawing" xmlns:w10="urn:schemas-microsoft-com:office:word" xmlns:w="http://schemas.openxmlformats.org/wordprocessingml/2006/main" xmlns:w14="http://schemas.microsoft.com/office/word/2010/wordml" xmlns:w15="http://schemas.microsoft.com/office/word/2012/wordml" xmlns:w16cex="http://schemas.microsoft.com/office/word/2018/wordml/cex" xmlns:w16cid="http://schemas.microsoft.com/office/word/2016/wordml/cid" xmlns:w16="http://schemas.microsoft.com/office/word/2018/wordml" xmlns:w16se="http://schemas.microsoft.com/office/word/2015/wordml/symex" xmlns:wpg="http://schemas.microsoft.com/office/word/2010/wordprocessingGroup" xmlns:wpi="http://schemas.microsoft.com/office/word/2010/wordprocessingInk" xmlns:wne="http://schemas.microsoft.com/office/word/2006/wordml" xmlns:wps="http://schemas.microsoft.com/office/word/2010/wordprocessingShape" mc:Ignorable="w14 w15 w16se w16cid w16 w16cex wp14">
+<w:hdr xmlns:wpc="http://schemas.microsoft.com/office/word/2010/wordprocessingCanvas" xmlns:cx="http://schemas.microsoft.com/office/drawing/2014/chartex" xmlns:cx1="http://schemas.microsoft.com/office/drawing/2015/9/8/chartex" xmlns:cx2="http://schemas.microsoft.com/office/drawing/2015/10/21/chartex" xmlns:cx3="http://schemas.microsoft.com/office/drawing/2016/5/9/chartex" xmlns:cx4="http://schemas.microsoft.com/office/drawing/2016/5/10/chartex" xmlns:cx5="http://schemas.microsoft.com/office/drawing/2016/5/11/chartex" xmlns:cx6="http://schemas.microsoft.com/office/drawing/2016/5/12/chartex" xmlns:cx7="http://schemas.microsoft.com/office/drawing/2016/5/13/chartex" xmlns:cx8="http://schemas.microsoft.com/office/drawing/2016/5/14/chartex" xmlns:mc="http://schemas.openxmlformats.org/markup-compatibility/2006" xmlns:aink="http://schemas.microsoft.com/office/drawing/2016/ink" xmlns:am3d="http://schemas.microsoft.com/office/drawing/2017/model3d" xmlns:o="urn:schemas-microsoft-com:office:office" xmlns:oel="http://schemas.microsoft.com/office/2019/extlst" xmlns:r="http://schemas.openxmlformats.org/officeDocument/2006/relationships" xmlns:m="http://schemas.openxmlformats.org/officeDocument/2006/math" xmlns:v="urn:schemas-microsoft-com:vml" xmlns:wp14="http://schemas.microsoft.com/office/word/2010/wordprocessingDrawing" xmlns:wp="http://schemas.openxmlformats.org/drawingml/2006/wordprocessingDrawing" xmlns:w10="urn:schemas-microsoft-com:office:word" xmlns:w="http://schemas.openxmlformats.org/wordprocessingml/2006/main" xmlns:w14="http://schemas.microsoft.com/office/word/2010/wordml" xmlns:w15="http://schemas.microsoft.com/office/word/2012/wordml" xmlns:w16cex="http://schemas.microsoft.com/office/word/2018/wordml/cex" xmlns:w16cid="http://schemas.microsoft.com/office/word/2016/wordml/cid" xmlns:w16="http://schemas.microsoft.com/office/word/2018/wordml" xmlns:w16sdtdh="http://schemas.microsoft.com/office/word/2020/wordml/sdtdatahash" xmlns:w16se="http://schemas.microsoft.com/office/word/2015/wordml/symex" xmlns:wpg="http://schemas.microsoft.com/office/word/2010/wordprocessingGroup" xmlns:wpi="http://schemas.microsoft.com/office/word/2010/wordprocessingInk" xmlns:wne="http://schemas.microsoft.com/office/word/2006/wordml" xmlns:wps="http://schemas.microsoft.com/office/word/2010/wordprocessingShape" mc:Ignorable="w14 w15 w16se w16cid w16 w16cex w16sdtdh wp14">
   <w:p>
     <w:pPr>
       <w:pStyle w:val="Header"/>
@@ -965,7 +977,7 @@
 </file>
 
 <file path=word/header2.xml><?xml version="1.0" encoding="utf-8"?>
-<w:hdr xmlns:wpc="http://schemas.microsoft.com/office/word/2010/wordprocessingCanvas" xmlns:cx="http://schemas.microsoft.com/office/drawing/2014/chartex" xmlns:cx1="http://schemas.microsoft.com/office/drawing/2015/9/8/chartex" xmlns:cx2="http://schemas.microsoft.com/office/drawing/2015/10/21/chartex" xmlns:cx3="http://schemas.microsoft.com/office/drawing/2016/5/9/chartex" xmlns:cx4="http://schemas.microsoft.com/office/drawing/2016/5/10/chartex" xmlns:cx5="http://schemas.microsoft.com/office/drawing/2016/5/11/chartex" xmlns:cx6="http://schemas.microsoft.com/office/drawing/2016/5/12/chartex" xmlns:cx7="http://schemas.microsoft.com/office/drawing/2016/5/13/chartex" xmlns:cx8="http://schemas.microsoft.com/office/drawing/2016/5/14/chartex" xmlns:mc="http://schemas.openxmlformats.org/markup-compatibility/2006" xmlns:aink="http://schemas.microsoft.com/office/drawing/2016/ink" xmlns:am3d="http://schemas.microsoft.com/office/drawing/2017/model3d" xmlns:o="urn:schemas-microsoft-com:office:office" xmlns:r="http://schemas.openxmlformats.org/officeDocument/2006/relationships" xmlns:m="http://schemas.openxmlformats.org/officeDocument/2006/math" xmlns:v="urn:schemas-microsoft-com:vml" xmlns:wp14="http://schemas.microsoft.com/office/word/2010/wordprocessingDrawing" xmlns:wp="http://schemas.openxmlformats.org/drawingml/2006/wordprocessingDrawing" xmlns:w10="urn:schemas-microsoft-com:office:word" xmlns:w="http://schemas.openxmlformats.org/wordprocessingml/2006/main" xmlns:w14="http://schemas.microsoft.com/office/word/2010/wordml" xmlns:w15="http://schemas.microsoft.com/office/word/2012/wordml" xmlns:w16cex="http://schemas.microsoft.com/office/word/2018/wordml/cex" xmlns:w16cid="http://schemas.microsoft.com/office/word/2016/wordml/cid" xmlns:w16="http://schemas.microsoft.com/office/word/2018/wordml" xmlns:w16se="http://schemas.microsoft.com/office/word/2015/wordml/symex" xmlns:wpg="http://schemas.microsoft.com/office/word/2010/wordprocessingGroup" xmlns:wpi="http://schemas.microsoft.com/office/word/2010/wordprocessingInk" xmlns:wne="http://schemas.microsoft.com/office/word/2006/wordml" xmlns:wps="http://schemas.microsoft.com/office/word/2010/wordprocessingShape" mc:Ignorable="w14 w15 w16se w16cid w16 w16cex wp14">
+<w:hdr xmlns:wpc="http://schemas.microsoft.com/office/word/2010/wordprocessingCanvas" xmlns:cx="http://schemas.microsoft.com/office/drawing/2014/chartex" xmlns:cx1="http://schemas.microsoft.com/office/drawing/2015/9/8/chartex" xmlns:cx2="http://schemas.microsoft.com/office/drawing/2015/10/21/chartex" xmlns:cx3="http://schemas.microsoft.com/office/drawing/2016/5/9/chartex" xmlns:cx4="http://schemas.microsoft.com/office/drawing/2016/5/10/chartex" xmlns:cx5="http://schemas.microsoft.com/office/drawing/2016/5/11/chartex" xmlns:cx6="http://schemas.microsoft.com/office/drawing/2016/5/12/chartex" xmlns:cx7="http://schemas.microsoft.com/office/drawing/2016/5/13/chartex" xmlns:cx8="http://schemas.microsoft.com/office/drawing/2016/5/14/chartex" xmlns:mc="http://schemas.openxmlformats.org/markup-compatibility/2006" xmlns:aink="http://schemas.microsoft.com/office/drawing/2016/ink" xmlns:am3d="http://schemas.microsoft.com/office/drawing/2017/model3d" xmlns:o="urn:schemas-microsoft-com:office:office" xmlns:oel="http://schemas.microsoft.com/office/2019/extlst" xmlns:r="http://schemas.openxmlformats.org/officeDocument/2006/relationships" xmlns:m="http://schemas.openxmlformats.org/officeDocument/2006/math" xmlns:v="urn:schemas-microsoft-com:vml" xmlns:wp14="http://schemas.microsoft.com/office/word/2010/wordprocessingDrawing" xmlns:wp="http://schemas.openxmlformats.org/drawingml/2006/wordprocessingDrawing" xmlns:w10="urn:schemas-microsoft-com:office:word" xmlns:w="http://schemas.openxmlformats.org/wordprocessingml/2006/main" xmlns:w14="http://schemas.microsoft.com/office/word/2010/wordml" xmlns:w15="http://schemas.microsoft.com/office/word/2012/wordml" xmlns:w16cex="http://schemas.microsoft.com/office/word/2018/wordml/cex" xmlns:w16cid="http://schemas.microsoft.com/office/word/2016/wordml/cid" xmlns:w16="http://schemas.microsoft.com/office/word/2018/wordml" xmlns:w16sdtdh="http://schemas.microsoft.com/office/word/2020/wordml/sdtdatahash" xmlns:w16se="http://schemas.microsoft.com/office/word/2015/wordml/symex" xmlns:wpg="http://schemas.microsoft.com/office/word/2010/wordprocessingGroup" xmlns:wpi="http://schemas.microsoft.com/office/word/2010/wordprocessingInk" xmlns:wne="http://schemas.microsoft.com/office/word/2006/wordml" xmlns:wps="http://schemas.microsoft.com/office/word/2010/wordprocessingShape" mc:Ignorable="w14 w15 w16se w16cid w16 w16cex w16sdtdh wp14">
   <w:p>
     <w:pPr>
       <w:pStyle w:val="Header"/>
@@ -975,7 +987,7 @@
 </file>
 
 <file path=word/header3.xml><?xml version="1.0" encoding="utf-8"?>
-<w:hdr xmlns:wpc="http://schemas.microsoft.com/office/word/2010/wordprocessingCanvas" xmlns:cx="http://schemas.microsoft.com/office/drawing/2014/chartex" xmlns:cx1="http://schemas.microsoft.com/office/drawing/2015/9/8/chartex" xmlns:cx2="http://schemas.microsoft.com/office/drawing/2015/10/21/chartex" xmlns:cx3="http://schemas.microsoft.com/office/drawing/2016/5/9/chartex" xmlns:cx4="http://schemas.microsoft.com/office/drawing/2016/5/10/chartex" xmlns:cx5="http://schemas.microsoft.com/office/drawing/2016/5/11/chartex" xmlns:cx6="http://schemas.microsoft.com/office/drawing/2016/5/12/chartex" xmlns:cx7="http://schemas.microsoft.com/office/drawing/2016/5/13/chartex" xmlns:cx8="http://schemas.microsoft.com/office/drawing/2016/5/14/chartex" xmlns:mc="http://schemas.openxmlformats.org/markup-compatibility/2006" xmlns:aink="http://schemas.microsoft.com/office/drawing/2016/ink" xmlns:am3d="http://schemas.microsoft.com/office/drawing/2017/model3d" xmlns:o="urn:schemas-microsoft-com:office:office" xmlns:r="http://schemas.openxmlformats.org/officeDocument/2006/relationships" xmlns:m="http://schemas.openxmlformats.org/officeDocument/2006/math" xmlns:v="urn:schemas-microsoft-com:vml" xmlns:wp14="http://schemas.microsoft.com/office/word/2010/wordprocessingDrawing" xmlns:wp="http://schemas.openxmlformats.org/drawingml/2006/wordprocessingDrawing" xmlns:w10="urn:schemas-microsoft-com:office:word" xmlns:w="http://schemas.openxmlformats.org/wordprocessingml/2006/main" xmlns:w14="http://schemas.microsoft.com/office/word/2010/wordml" xmlns:w15="http://schemas.microsoft.com/office/word/2012/wordml" xmlns:w16cex="http://schemas.microsoft.com/office/word/2018/wordml/cex" xmlns:w16cid="http://schemas.microsoft.com/office/word/2016/wordml/cid" xmlns:w16="http://schemas.microsoft.com/office/word/2018/wordml" xmlns:w16se="http://schemas.microsoft.com/office/word/2015/wordml/symex" xmlns:wpg="http://schemas.microsoft.com/office/word/2010/wordprocessingGroup" xmlns:wpi="http://schemas.microsoft.com/office/word/2010/wordprocessingInk" xmlns:wne="http://schemas.microsoft.com/office/word/2006/wordml" xmlns:wps="http://schemas.microsoft.com/office/word/2010/wordprocessingShape" mc:Ignorable="w14 w15 w16se w16cid w16 w16cex wp14">
+<w:hdr xmlns:wpc="http://schemas.microsoft.com/office/word/2010/wordprocessingCanvas" xmlns:cx="http://schemas.microsoft.com/office/drawing/2014/chartex" xmlns:cx1="http://schemas.microsoft.com/office/drawing/2015/9/8/chartex" xmlns:cx2="http://schemas.microsoft.com/office/drawing/2015/10/21/chartex" xmlns:cx3="http://schemas.microsoft.com/office/drawing/2016/5/9/chartex" xmlns:cx4="http://schemas.microsoft.com/office/drawing/2016/5/10/chartex" xmlns:cx5="http://schemas.microsoft.com/office/drawing/2016/5/11/chartex" xmlns:cx6="http://schemas.microsoft.com/office/drawing/2016/5/12/chartex" xmlns:cx7="http://schemas.microsoft.com/office/drawing/2016/5/13/chartex" xmlns:cx8="http://schemas.microsoft.com/office/drawing/2016/5/14/chartex" xmlns:mc="http://schemas.openxmlformats.org/markup-compatibility/2006" xmlns:aink="http://schemas.microsoft.com/office/drawing/2016/ink" xmlns:am3d="http://schemas.microsoft.com/office/drawing/2017/model3d" xmlns:o="urn:schemas-microsoft-com:office:office" xmlns:oel="http://schemas.microsoft.com/office/2019/extlst" xmlns:r="http://schemas.openxmlformats.org/officeDocument/2006/relationships" xmlns:m="http://schemas.openxmlformats.org/officeDocument/2006/math" xmlns:v="urn:schemas-microsoft-com:vml" xmlns:wp14="http://schemas.microsoft.com/office/word/2010/wordprocessingDrawing" xmlns:wp="http://schemas.openxmlformats.org/drawingml/2006/wordprocessingDrawing" xmlns:w10="urn:schemas-microsoft-com:office:word" xmlns:w="http://schemas.openxmlformats.org/wordprocessingml/2006/main" xmlns:w14="http://schemas.microsoft.com/office/word/2010/wordml" xmlns:w15="http://schemas.microsoft.com/office/word/2012/wordml" xmlns:w16cex="http://schemas.microsoft.com/office/word/2018/wordml/cex" xmlns:w16cid="http://schemas.microsoft.com/office/word/2016/wordml/cid" xmlns:w16="http://schemas.microsoft.com/office/word/2018/wordml" xmlns:w16sdtdh="http://schemas.microsoft.com/office/word/2020/wordml/sdtdatahash" xmlns:w16se="http://schemas.microsoft.com/office/word/2015/wordml/symex" xmlns:wpg="http://schemas.microsoft.com/office/word/2010/wordprocessingGroup" xmlns:wpi="http://schemas.microsoft.com/office/word/2010/wordprocessingInk" xmlns:wne="http://schemas.microsoft.com/office/word/2006/wordml" xmlns:wps="http://schemas.microsoft.com/office/word/2010/wordprocessingShape" mc:Ignorable="w14 w15 w16se w16cid w16 w16cex w16sdtdh wp14">
   <w:p>
     <w:pPr>
       <w:pStyle w:val="Header"/>
@@ -985,7 +997,7 @@
 </file>
 
 <file path=word/numbering.xml><?xml version="1.0" encoding="utf-8"?>
-<w:numbering xmlns:wpc="http://schemas.microsoft.com/office/word/2010/wordprocessingCanvas" xmlns:cx="http://schemas.microsoft.com/office/drawing/2014/chartex" xmlns:cx1="http://schemas.microsoft.com/office/drawing/2015/9/8/chartex" xmlns:cx2="http://schemas.microsoft.com/office/drawing/2015/10/21/chartex" xmlns:cx3="http://schemas.microsoft.com/office/drawing/2016/5/9/chartex" xmlns:cx4="http://schemas.microsoft.com/office/drawing/2016/5/10/chartex" xmlns:cx5="http://schemas.microsoft.com/office/drawing/2016/5/11/chartex" xmlns:cx6="http://schemas.microsoft.com/office/drawing/2016/5/12/chartex" xmlns:cx7="http://schemas.microsoft.com/office/drawing/2016/5/13/chartex" xmlns:cx8="http://schemas.microsoft.com/office/drawing/2016/5/14/chartex" xmlns:mc="http://schemas.openxmlformats.org/markup-compatibility/2006" xmlns:aink="http://schemas.microsoft.com/office/drawing/2016/ink" xmlns:am3d="http://schemas.microsoft.com/office/drawing/2017/model3d" xmlns:o="urn:schemas-microsoft-com:office:office" xmlns:r="http://schemas.openxmlformats.org/officeDocument/2006/relationships" xmlns:m="http://schemas.openxmlformats.org/officeDocument/2006/math" xmlns:v="urn:schemas-microsoft-com:vml" xmlns:wp14="http://schemas.microsoft.com/office/word/2010/wordprocessingDrawing" xmlns:wp="http://schemas.openxmlformats.org/drawingml/2006/wordprocessingDrawing" xmlns:w10="urn:schemas-microsoft-com:office:word" xmlns:w="http://schemas.openxmlformats.org/wordprocessingml/2006/main" xmlns:w14="http://schemas.microsoft.com/office/word/2010/wordml" xmlns:w15="http://schemas.microsoft.com/office/word/2012/wordml" xmlns:w16cex="http://schemas.microsoft.com/office/word/2018/wordml/cex" xmlns:w16cid="http://schemas.microsoft.com/office/word/2016/wordml/cid" xmlns:w16="http://schemas.microsoft.com/office/word/2018/wordml" xmlns:w16se="http://schemas.microsoft.com/office/word/2015/wordml/symex" xmlns:wpg="http://schemas.microsoft.com/office/word/2010/wordprocessingGroup" xmlns:wpi="http://schemas.microsoft.com/office/word/2010/wordprocessingInk" xmlns:wne="http://schemas.microsoft.com/office/word/2006/wordml" xmlns:wps="http://schemas.microsoft.com/office/word/2010/wordprocessingShape" mc:Ignorable="w14 w15 w16se w16cid w16 w16cex wp14">
+<w:numbering xmlns:wpc="http://schemas.microsoft.com/office/word/2010/wordprocessingCanvas" xmlns:cx="http://schemas.microsoft.com/office/drawing/2014/chartex" xmlns:cx1="http://schemas.microsoft.com/office/drawing/2015/9/8/chartex" xmlns:cx2="http://schemas.microsoft.com/office/drawing/2015/10/21/chartex" xmlns:cx3="http://schemas.microsoft.com/office/drawing/2016/5/9/chartex" xmlns:cx4="http://schemas.microsoft.com/office/drawing/2016/5/10/chartex" xmlns:cx5="http://schemas.microsoft.com/office/drawing/2016/5/11/chartex" xmlns:cx6="http://schemas.microsoft.com/office/drawing/2016/5/12/chartex" xmlns:cx7="http://schemas.microsoft.com/office/drawing/2016/5/13/chartex" xmlns:cx8="http://schemas.microsoft.com/office/drawing/2016/5/14/chartex" xmlns:mc="http://schemas.openxmlformats.org/markup-compatibility/2006" xmlns:aink="http://schemas.microsoft.com/office/drawing/2016/ink" xmlns:am3d="http://schemas.microsoft.com/office/drawing/2017/model3d" xmlns:o="urn:schemas-microsoft-com:office:office" xmlns:oel="http://schemas.microsoft.com/office/2019/extlst" xmlns:r="http://schemas.openxmlformats.org/officeDocument/2006/relationships" xmlns:m="http://schemas.openxmlformats.org/officeDocument/2006/math" xmlns:v="urn:schemas-microsoft-com:vml" xmlns:wp14="http://schemas.microsoft.com/office/word/2010/wordprocessingDrawing" xmlns:wp="http://schemas.openxmlformats.org/drawingml/2006/wordprocessingDrawing" xmlns:w10="urn:schemas-microsoft-com:office:word" xmlns:w="http://schemas.openxmlformats.org/wordprocessingml/2006/main" xmlns:w14="http://schemas.microsoft.com/office/word/2010/wordml" xmlns:w15="http://schemas.microsoft.com/office/word/2012/wordml" xmlns:w16cex="http://schemas.microsoft.com/office/word/2018/wordml/cex" xmlns:w16cid="http://schemas.microsoft.com/office/word/2016/wordml/cid" xmlns:w16="http://schemas.microsoft.com/office/word/2018/wordml" xmlns:w16sdtdh="http://schemas.microsoft.com/office/word/2020/wordml/sdtdatahash" xmlns:w16se="http://schemas.microsoft.com/office/word/2015/wordml/symex" xmlns:wpg="http://schemas.microsoft.com/office/word/2010/wordprocessingGroup" xmlns:wpi="http://schemas.microsoft.com/office/word/2010/wordprocessingInk" xmlns:wne="http://schemas.microsoft.com/office/word/2006/wordml" xmlns:wps="http://schemas.microsoft.com/office/word/2010/wordprocessingShape" mc:Ignorable="w14 w15 w16se w16cid w16 w16cex w16sdtdh wp14">
   <w:abstractNum w:abstractNumId="0" w15:restartNumberingAfterBreak="0">
     <w:nsid w:val="06727061"/>
     <w:multiLevelType w:val="hybridMultilevel"/>
@@ -1524,29 +1536,29 @@
       </w:pPr>
     </w:lvl>
   </w:abstractNum>
-  <w:num w:numId="1">
+  <w:num w:numId="1" w16cid:durableId="763771664">
     <w:abstractNumId w:val="0"/>
   </w:num>
-  <w:num w:numId="2">
+  <w:num w:numId="2" w16cid:durableId="1029916506">
     <w:abstractNumId w:val="1"/>
   </w:num>
-  <w:num w:numId="3">
+  <w:num w:numId="3" w16cid:durableId="1584217735">
     <w:abstractNumId w:val="4"/>
   </w:num>
-  <w:num w:numId="4">
+  <w:num w:numId="4" w16cid:durableId="725378932">
     <w:abstractNumId w:val="3"/>
   </w:num>
-  <w:num w:numId="5">
+  <w:num w:numId="5" w16cid:durableId="2109307283">
     <w:abstractNumId w:val="5"/>
   </w:num>
-  <w:num w:numId="6">
+  <w:num w:numId="6" w16cid:durableId="760106942">
     <w:abstractNumId w:val="2"/>
   </w:num>
 </w:numbering>
 </file>
 
 <file path=word/styles.xml><?xml version="1.0" encoding="utf-8"?>
-<w:styles xmlns:mc="http://schemas.openxmlformats.org/markup-compatibility/2006" xmlns:r="http://schemas.openxmlformats.org/officeDocument/2006/relationships" xmlns:w="http://schemas.openxmlformats.org/wordprocessingml/2006/main" xmlns:w14="http://schemas.microsoft.com/office/word/2010/wordml" xmlns:w15="http://schemas.microsoft.com/office/word/2012/wordml" xmlns:w16cex="http://schemas.microsoft.com/office/word/2018/wordml/cex" xmlns:w16cid="http://schemas.microsoft.com/office/word/2016/wordml/cid" xmlns:w16="http://schemas.microsoft.com/office/word/2018/wordml" xmlns:w16se="http://schemas.microsoft.com/office/word/2015/wordml/symex" mc:Ignorable="w14 w15 w16se w16cid w16 w16cex">
+<w:styles xmlns:mc="http://schemas.openxmlformats.org/markup-compatibility/2006" xmlns:r="http://schemas.openxmlformats.org/officeDocument/2006/relationships" xmlns:w="http://schemas.openxmlformats.org/wordprocessingml/2006/main" xmlns:w14="http://schemas.microsoft.com/office/word/2010/wordml" xmlns:w15="http://schemas.microsoft.com/office/word/2012/wordml" xmlns:w16cex="http://schemas.microsoft.com/office/word/2018/wordml/cex" xmlns:w16cid="http://schemas.microsoft.com/office/word/2016/wordml/cid" xmlns:w16="http://schemas.microsoft.com/office/word/2018/wordml" xmlns:w16sdtdh="http://schemas.microsoft.com/office/word/2020/wordml/sdtdatahash" xmlns:w16se="http://schemas.microsoft.com/office/word/2015/wordml/symex" mc:Ignorable="w14 w15 w16se w16cid w16 w16cex w16sdtdh">
   <w:docDefaults>
     <w:rPrDefault>
       <w:rPr>
@@ -2122,6 +2134,29 @@
       <w:contextualSpacing/>
     </w:pPr>
   </w:style>
+  <w:style w:type="character" w:styleId="Hyperlink">
+    <w:name w:val="Hyperlink"/>
+    <w:basedOn w:val="DefaultParagraphFont"/>
+    <w:uiPriority w:val="99"/>
+    <w:unhideWhenUsed/>
+    <w:rsid w:val="00E915B1"/>
+    <w:rPr>
+      <w:color w:val="0563C1" w:themeColor="hyperlink"/>
+      <w:u w:val="single"/>
+    </w:rPr>
+  </w:style>
+  <w:style w:type="character" w:styleId="UnresolvedMention">
+    <w:name w:val="Unresolved Mention"/>
+    <w:basedOn w:val="DefaultParagraphFont"/>
+    <w:uiPriority w:val="99"/>
+    <w:semiHidden/>
+    <w:unhideWhenUsed/>
+    <w:rsid w:val="00E915B1"/>
+    <w:rPr>
+      <w:color w:val="605E5C"/>
+      <w:shd w:val="clear" w:color="auto" w:fill="E1DFDD"/>
+    </w:rPr>
+  </w:style>
 </w:styles>
 </file>
 

</xml_diff>

<commit_message>
final update and submission w/ docx file
</commit_message>
<xml_diff>
--- a/Java-Week5_Coding-Assignment.docx
+++ b/Java-Week5_Coding-Assignment.docx
@@ -91,7 +91,15 @@
               <w:cnfStyle w:val="100000000000" w:firstRow="1" w:lastRow="0" w:firstColumn="0" w:lastColumn="0" w:oddVBand="0" w:evenVBand="0" w:oddHBand="0" w:evenHBand="0" w:firstRowFirstColumn="0" w:firstRowLastColumn="0" w:lastRowFirstColumn="0" w:lastRowLastColumn="0"/>
             </w:pPr>
             <w:r>
-              <w:t>% of Grade</w:t>
+              <w:t xml:space="preserve">% </w:t>
+            </w:r>
+            <w:proofErr w:type="gramStart"/>
+            <w:r>
+              <w:t>of</w:t>
+            </w:r>
+            <w:proofErr w:type="gramEnd"/>
+            <w:r>
+              <w:t xml:space="preserve"> Grade</w:t>
             </w:r>
           </w:p>
         </w:tc>
@@ -306,7 +314,21 @@
         <w:rPr>
           <w:szCs w:val="24"/>
         </w:rPr>
-        <w:t xml:space="preserve"> and paste them in this document where instructed below.</w:t>
+        <w:t xml:space="preserve"> and paste them in this document </w:t>
+      </w:r>
+      <w:proofErr w:type="gramStart"/>
+      <w:r>
+        <w:rPr>
+          <w:szCs w:val="24"/>
+        </w:rPr>
+        <w:t>where</w:t>
+      </w:r>
+      <w:proofErr w:type="gramEnd"/>
+      <w:r>
+        <w:rPr>
+          <w:szCs w:val="24"/>
+        </w:rPr>
+        <w:t xml:space="preserve"> instructed below.</w:t>
       </w:r>
       <w:r>
         <w:rPr>
@@ -324,7 +346,21 @@
         <w:rPr>
           <w:szCs w:val="24"/>
         </w:rPr>
-        <w:t>Add the URL for this week’s repository to this document where instructed and s</w:t>
+        <w:t xml:space="preserve">Add the URL for this week’s repository to this document </w:t>
+      </w:r>
+      <w:proofErr w:type="gramStart"/>
+      <w:r>
+        <w:rPr>
+          <w:szCs w:val="24"/>
+        </w:rPr>
+        <w:t>where</w:t>
+      </w:r>
+      <w:proofErr w:type="gramEnd"/>
+      <w:r>
+        <w:rPr>
+          <w:szCs w:val="24"/>
+        </w:rPr>
+        <w:t xml:space="preserve"> instructed and s</w:t>
       </w:r>
       <w:r>
         <w:rPr>
@@ -528,7 +564,21 @@
         <w:rPr>
           <w:szCs w:val="24"/>
         </w:rPr>
-        <w:t xml:space="preserve"> should print out the String it receives between 3 asterisks on either side of the String (e.g. if the String passed in is “Hello”, then it should print ***Hello*** to the console.</w:t>
+        <w:t xml:space="preserve"> should print out the String it receives between 3 asterisks on either side of the String (</w:t>
+      </w:r>
+      <w:proofErr w:type="gramStart"/>
+      <w:r>
+        <w:rPr>
+          <w:szCs w:val="24"/>
+        </w:rPr>
+        <w:t>e.g.</w:t>
+      </w:r>
+      <w:proofErr w:type="gramEnd"/>
+      <w:r>
+        <w:rPr>
+          <w:szCs w:val="24"/>
+        </w:rPr>
+        <w:t xml:space="preserve"> if the String passed in is “Hello”, then it should print ***Hello*** to the console.</w:t>
       </w:r>
     </w:p>
     <w:p>
@@ -709,7 +759,21 @@
         <w:rPr>
           <w:szCs w:val="24"/>
         </w:rPr>
-        <w:t xml:space="preserve">The error method should do the same, but with “ERROR:” preceding the spaced out input (i.e. ERROR: H e l </w:t>
+        <w:t xml:space="preserve">The error method should do the same, but with “ERROR:” preceding the </w:t>
+      </w:r>
+      <w:proofErr w:type="gramStart"/>
+      <w:r>
+        <w:rPr>
+          <w:szCs w:val="24"/>
+        </w:rPr>
+        <w:t>spaced out</w:t>
+      </w:r>
+      <w:proofErr w:type="gramEnd"/>
+      <w:r>
+        <w:rPr>
+          <w:szCs w:val="24"/>
+        </w:rPr>
+        <w:t xml:space="preserve"> input (i.e. ERROR: H e l </w:t>
       </w:r>
       <w:proofErr w:type="spellStart"/>
       <w:r>
@@ -805,19 +869,385 @@
           <w:szCs w:val="24"/>
         </w:rPr>
       </w:pPr>
-    </w:p>
-    <w:p>
-      <w:pPr>
-        <w:rPr>
-          <w:b/>
-          <w:szCs w:val="24"/>
-        </w:rPr>
-      </w:pPr>
-      <w:r>
-        <w:rPr>
-          <w:b/>
-          <w:szCs w:val="24"/>
-        </w:rPr>
+      <w:r>
+        <w:rPr>
+          <w:b/>
+          <w:szCs w:val="24"/>
+        </w:rPr>
+        <w:t>Logger</w:t>
+      </w:r>
+    </w:p>
+    <w:p>
+      <w:pPr>
+        <w:jc w:val="center"/>
+        <w:rPr>
+          <w:b/>
+          <w:szCs w:val="24"/>
+        </w:rPr>
+      </w:pPr>
+      <w:r>
+        <w:rPr>
+          <w:b/>
+          <w:szCs w:val="24"/>
+        </w:rPr>
+        <w:drawing>
+          <wp:inline distT="0" distB="0" distL="0" distR="0" wp14:anchorId="64041B62" wp14:editId="4F7F57DE">
+            <wp:extent cx="3884023" cy="1833707"/>
+            <wp:effectExtent l="0" t="0" r="2540" b="0"/>
+            <wp:docPr id="1" name="Picture 1" descr="Graphical user interface, text, application, email&#10;&#10;Description automatically generated"/>
+            <wp:cNvGraphicFramePr>
+              <a:graphicFrameLocks xmlns:a="http://schemas.openxmlformats.org/drawingml/2006/main" noChangeAspect="1"/>
+            </wp:cNvGraphicFramePr>
+            <a:graphic xmlns:a="http://schemas.openxmlformats.org/drawingml/2006/main">
+              <a:graphicData uri="http://schemas.openxmlformats.org/drawingml/2006/picture">
+                <pic:pic xmlns:pic="http://schemas.openxmlformats.org/drawingml/2006/picture">
+                  <pic:nvPicPr>
+                    <pic:cNvPr id="1" name="Picture 1" descr="Graphical user interface, text, application, email&#10;&#10;Description automatically generated"/>
+                    <pic:cNvPicPr/>
+                  </pic:nvPicPr>
+                  <pic:blipFill>
+                    <a:blip r:embed="rId7"/>
+                    <a:stretch>
+                      <a:fillRect/>
+                    </a:stretch>
+                  </pic:blipFill>
+                  <pic:spPr>
+                    <a:xfrm>
+                      <a:off x="0" y="0"/>
+                      <a:ext cx="3914854" cy="1848263"/>
+                    </a:xfrm>
+                    <a:prstGeom prst="rect">
+                      <a:avLst/>
+                    </a:prstGeom>
+                  </pic:spPr>
+                </pic:pic>
+              </a:graphicData>
+            </a:graphic>
+          </wp:inline>
+        </w:drawing>
+      </w:r>
+    </w:p>
+    <w:p>
+      <w:pPr>
+        <w:rPr>
+          <w:b/>
+          <w:szCs w:val="24"/>
+        </w:rPr>
+      </w:pPr>
+      <w:proofErr w:type="spellStart"/>
+      <w:r>
+        <w:rPr>
+          <w:b/>
+          <w:szCs w:val="24"/>
+        </w:rPr>
+        <w:t>AsteriskLogger</w:t>
+      </w:r>
+      <w:proofErr w:type="spellEnd"/>
+    </w:p>
+    <w:p>
+      <w:pPr>
+        <w:jc w:val="center"/>
+        <w:rPr>
+          <w:b/>
+          <w:szCs w:val="24"/>
+        </w:rPr>
+      </w:pPr>
+      <w:r>
+        <w:rPr>
+          <w:b/>
+          <w:szCs w:val="24"/>
+        </w:rPr>
+        <w:drawing>
+          <wp:inline distT="0" distB="0" distL="0" distR="0" wp14:anchorId="2C917C15" wp14:editId="65E75026">
+            <wp:extent cx="3897086" cy="2020573"/>
+            <wp:effectExtent l="0" t="0" r="8255" b="0"/>
+            <wp:docPr id="2" name="Picture 2" descr="Graphical user interface, text, application, email&#10;&#10;Description automatically generated"/>
+            <wp:cNvGraphicFramePr>
+              <a:graphicFrameLocks xmlns:a="http://schemas.openxmlformats.org/drawingml/2006/main" noChangeAspect="1"/>
+            </wp:cNvGraphicFramePr>
+            <a:graphic xmlns:a="http://schemas.openxmlformats.org/drawingml/2006/main">
+              <a:graphicData uri="http://schemas.openxmlformats.org/drawingml/2006/picture">
+                <pic:pic xmlns:pic="http://schemas.openxmlformats.org/drawingml/2006/picture">
+                  <pic:nvPicPr>
+                    <pic:cNvPr id="2" name="Picture 2" descr="Graphical user interface, text, application, email&#10;&#10;Description automatically generated"/>
+                    <pic:cNvPicPr/>
+                  </pic:nvPicPr>
+                  <pic:blipFill>
+                    <a:blip r:embed="rId8"/>
+                    <a:stretch>
+                      <a:fillRect/>
+                    </a:stretch>
+                  </pic:blipFill>
+                  <pic:spPr>
+                    <a:xfrm>
+                      <a:off x="0" y="0"/>
+                      <a:ext cx="3916277" cy="2030523"/>
+                    </a:xfrm>
+                    <a:prstGeom prst="rect">
+                      <a:avLst/>
+                    </a:prstGeom>
+                  </pic:spPr>
+                </pic:pic>
+              </a:graphicData>
+            </a:graphic>
+          </wp:inline>
+        </w:drawing>
+      </w:r>
+    </w:p>
+    <w:p>
+      <w:pPr>
+        <w:jc w:val="center"/>
+        <w:rPr>
+          <w:b/>
+          <w:szCs w:val="24"/>
+        </w:rPr>
+      </w:pPr>
+      <w:r>
+        <w:rPr>
+          <w:b/>
+          <w:szCs w:val="24"/>
+        </w:rPr>
+        <w:lastRenderedPageBreak/>
+        <w:drawing>
+          <wp:inline distT="0" distB="0" distL="0" distR="0" wp14:anchorId="6FD4B142" wp14:editId="719D877A">
+            <wp:extent cx="3862252" cy="1826317"/>
+            <wp:effectExtent l="0" t="0" r="5080" b="2540"/>
+            <wp:docPr id="3" name="Picture 3" descr="Graphical user interface, text, application, email&#10;&#10;Description automatically generated"/>
+            <wp:cNvGraphicFramePr>
+              <a:graphicFrameLocks xmlns:a="http://schemas.openxmlformats.org/drawingml/2006/main" noChangeAspect="1"/>
+            </wp:cNvGraphicFramePr>
+            <a:graphic xmlns:a="http://schemas.openxmlformats.org/drawingml/2006/main">
+              <a:graphicData uri="http://schemas.openxmlformats.org/drawingml/2006/picture">
+                <pic:pic xmlns:pic="http://schemas.openxmlformats.org/drawingml/2006/picture">
+                  <pic:nvPicPr>
+                    <pic:cNvPr id="3" name="Picture 3" descr="Graphical user interface, text, application, email&#10;&#10;Description automatically generated"/>
+                    <pic:cNvPicPr/>
+                  </pic:nvPicPr>
+                  <pic:blipFill>
+                    <a:blip r:embed="rId9"/>
+                    <a:stretch>
+                      <a:fillRect/>
+                    </a:stretch>
+                  </pic:blipFill>
+                  <pic:spPr>
+                    <a:xfrm>
+                      <a:off x="0" y="0"/>
+                      <a:ext cx="3886212" cy="1837647"/>
+                    </a:xfrm>
+                    <a:prstGeom prst="rect">
+                      <a:avLst/>
+                    </a:prstGeom>
+                  </pic:spPr>
+                </pic:pic>
+              </a:graphicData>
+            </a:graphic>
+          </wp:inline>
+        </w:drawing>
+      </w:r>
+    </w:p>
+    <w:p>
+      <w:pPr>
+        <w:rPr>
+          <w:b/>
+          <w:szCs w:val="24"/>
+        </w:rPr>
+      </w:pPr>
+      <w:proofErr w:type="spellStart"/>
+      <w:r>
+        <w:rPr>
+          <w:b/>
+          <w:szCs w:val="24"/>
+        </w:rPr>
+        <w:t>SpacedLogger</w:t>
+      </w:r>
+      <w:proofErr w:type="spellEnd"/>
+    </w:p>
+    <w:p>
+      <w:pPr>
+        <w:jc w:val="center"/>
+        <w:rPr>
+          <w:b/>
+          <w:szCs w:val="24"/>
+        </w:rPr>
+      </w:pPr>
+      <w:r>
+        <w:rPr>
+          <w:b/>
+          <w:szCs w:val="24"/>
+        </w:rPr>
+        <w:drawing>
+          <wp:inline distT="0" distB="0" distL="0" distR="0" wp14:anchorId="78C3A6F3" wp14:editId="3DEBA277">
+            <wp:extent cx="3901440" cy="1945302"/>
+            <wp:effectExtent l="0" t="0" r="3810" b="0"/>
+            <wp:docPr id="4" name="Picture 4" descr="Graphical user interface, text, application, email&#10;&#10;Description automatically generated"/>
+            <wp:cNvGraphicFramePr>
+              <a:graphicFrameLocks xmlns:a="http://schemas.openxmlformats.org/drawingml/2006/main" noChangeAspect="1"/>
+            </wp:cNvGraphicFramePr>
+            <a:graphic xmlns:a="http://schemas.openxmlformats.org/drawingml/2006/main">
+              <a:graphicData uri="http://schemas.openxmlformats.org/drawingml/2006/picture">
+                <pic:pic xmlns:pic="http://schemas.openxmlformats.org/drawingml/2006/picture">
+                  <pic:nvPicPr>
+                    <pic:cNvPr id="4" name="Picture 4" descr="Graphical user interface, text, application, email&#10;&#10;Description automatically generated"/>
+                    <pic:cNvPicPr/>
+                  </pic:nvPicPr>
+                  <pic:blipFill>
+                    <a:blip r:embed="rId10"/>
+                    <a:stretch>
+                      <a:fillRect/>
+                    </a:stretch>
+                  </pic:blipFill>
+                  <pic:spPr>
+                    <a:xfrm>
+                      <a:off x="0" y="0"/>
+                      <a:ext cx="3926291" cy="1957693"/>
+                    </a:xfrm>
+                    <a:prstGeom prst="rect">
+                      <a:avLst/>
+                    </a:prstGeom>
+                  </pic:spPr>
+                </pic:pic>
+              </a:graphicData>
+            </a:graphic>
+          </wp:inline>
+        </w:drawing>
+      </w:r>
+    </w:p>
+    <w:p>
+      <w:pPr>
+        <w:jc w:val="center"/>
+        <w:rPr>
+          <w:b/>
+          <w:szCs w:val="24"/>
+        </w:rPr>
+      </w:pPr>
+      <w:r>
+        <w:rPr>
+          <w:b/>
+          <w:szCs w:val="24"/>
+        </w:rPr>
+        <w:drawing>
+          <wp:inline distT="0" distB="0" distL="0" distR="0" wp14:anchorId="384C5546" wp14:editId="76FAAEFF">
+            <wp:extent cx="3897086" cy="1495965"/>
+            <wp:effectExtent l="0" t="0" r="0" b="9525"/>
+            <wp:docPr id="5" name="Picture 5" descr="Graphical user interface, text, application&#10;&#10;Description automatically generated"/>
+            <wp:cNvGraphicFramePr>
+              <a:graphicFrameLocks xmlns:a="http://schemas.openxmlformats.org/drawingml/2006/main" noChangeAspect="1"/>
+            </wp:cNvGraphicFramePr>
+            <a:graphic xmlns:a="http://schemas.openxmlformats.org/drawingml/2006/main">
+              <a:graphicData uri="http://schemas.openxmlformats.org/drawingml/2006/picture">
+                <pic:pic xmlns:pic="http://schemas.openxmlformats.org/drawingml/2006/picture">
+                  <pic:nvPicPr>
+                    <pic:cNvPr id="5" name="Picture 5" descr="Graphical user interface, text, application&#10;&#10;Description automatically generated"/>
+                    <pic:cNvPicPr/>
+                  </pic:nvPicPr>
+                  <pic:blipFill>
+                    <a:blip r:embed="rId11"/>
+                    <a:stretch>
+                      <a:fillRect/>
+                    </a:stretch>
+                  </pic:blipFill>
+                  <pic:spPr>
+                    <a:xfrm>
+                      <a:off x="0" y="0"/>
+                      <a:ext cx="3940836" cy="1512759"/>
+                    </a:xfrm>
+                    <a:prstGeom prst="rect">
+                      <a:avLst/>
+                    </a:prstGeom>
+                  </pic:spPr>
+                </pic:pic>
+              </a:graphicData>
+            </a:graphic>
+          </wp:inline>
+        </w:drawing>
+      </w:r>
+    </w:p>
+    <w:p>
+      <w:pPr>
+        <w:rPr>
+          <w:b/>
+          <w:szCs w:val="24"/>
+        </w:rPr>
+      </w:pPr>
+      <w:r>
+        <w:rPr>
+          <w:b/>
+          <w:szCs w:val="24"/>
+        </w:rPr>
+        <w:t>App</w:t>
+      </w:r>
+    </w:p>
+    <w:p>
+      <w:pPr>
+        <w:jc w:val="center"/>
+        <w:rPr>
+          <w:b/>
+          <w:szCs w:val="24"/>
+        </w:rPr>
+      </w:pPr>
+      <w:r>
+        <w:rPr>
+          <w:b/>
+          <w:szCs w:val="24"/>
+        </w:rPr>
+        <w:drawing>
+          <wp:inline distT="0" distB="0" distL="0" distR="0" wp14:anchorId="03209EA9" wp14:editId="3D27F56E">
+            <wp:extent cx="3958746" cy="1637212"/>
+            <wp:effectExtent l="0" t="0" r="3810" b="1270"/>
+            <wp:docPr id="13" name="Picture 13" descr="Graphical user interface, text, application&#10;&#10;Description automatically generated"/>
+            <wp:cNvGraphicFramePr>
+              <a:graphicFrameLocks xmlns:a="http://schemas.openxmlformats.org/drawingml/2006/main" noChangeAspect="1"/>
+            </wp:cNvGraphicFramePr>
+            <a:graphic xmlns:a="http://schemas.openxmlformats.org/drawingml/2006/main">
+              <a:graphicData uri="http://schemas.openxmlformats.org/drawingml/2006/picture">
+                <pic:pic xmlns:pic="http://schemas.openxmlformats.org/drawingml/2006/picture">
+                  <pic:nvPicPr>
+                    <pic:cNvPr id="13" name="Picture 13" descr="Graphical user interface, text, application&#10;&#10;Description automatically generated"/>
+                    <pic:cNvPicPr/>
+                  </pic:nvPicPr>
+                  <pic:blipFill>
+                    <a:blip r:embed="rId12"/>
+                    <a:stretch>
+                      <a:fillRect/>
+                    </a:stretch>
+                  </pic:blipFill>
+                  <pic:spPr>
+                    <a:xfrm>
+                      <a:off x="0" y="0"/>
+                      <a:ext cx="3978759" cy="1645489"/>
+                    </a:xfrm>
+                    <a:prstGeom prst="rect">
+                      <a:avLst/>
+                    </a:prstGeom>
+                  </pic:spPr>
+                </pic:pic>
+              </a:graphicData>
+            </a:graphic>
+          </wp:inline>
+        </w:drawing>
+      </w:r>
+    </w:p>
+    <w:p>
+      <w:pPr>
+        <w:rPr>
+          <w:b/>
+          <w:szCs w:val="24"/>
+        </w:rPr>
+      </w:pPr>
+    </w:p>
+    <w:p>
+      <w:pPr>
+        <w:rPr>
+          <w:b/>
+          <w:szCs w:val="24"/>
+        </w:rPr>
+      </w:pPr>
+      <w:r>
+        <w:rPr>
+          <w:b/>
+          <w:szCs w:val="24"/>
+        </w:rPr>
+        <w:lastRenderedPageBreak/>
         <w:t>Screenshots of Running Application:</w:t>
       </w:r>
     </w:p>
@@ -828,6 +1258,581 @@
           <w:szCs w:val="24"/>
         </w:rPr>
       </w:pPr>
+      <w:proofErr w:type="spellStart"/>
+      <w:r>
+        <w:rPr>
+          <w:b/>
+          <w:szCs w:val="24"/>
+        </w:rPr>
+        <w:t>AsteriskLogger</w:t>
+      </w:r>
+      <w:proofErr w:type="spellEnd"/>
+      <w:r>
+        <w:rPr>
+          <w:b/>
+          <w:szCs w:val="24"/>
+        </w:rPr>
+        <w:t xml:space="preserve"> with String “Hello”</w:t>
+      </w:r>
+    </w:p>
+    <w:p>
+      <w:pPr>
+        <w:jc w:val="center"/>
+        <w:rPr>
+          <w:b/>
+          <w:szCs w:val="24"/>
+        </w:rPr>
+      </w:pPr>
+      <w:r>
+        <w:rPr>
+          <w:b/>
+          <w:szCs w:val="24"/>
+        </w:rPr>
+        <w:drawing>
+          <wp:inline distT="0" distB="0" distL="0" distR="0" wp14:anchorId="3B9B089E" wp14:editId="5A01DDCF">
+            <wp:extent cx="3217817" cy="2854782"/>
+            <wp:effectExtent l="0" t="0" r="1905" b="3175"/>
+            <wp:docPr id="14" name="Picture 14" descr="Graphical user interface, text, application&#10;&#10;Description automatically generated"/>
+            <wp:cNvGraphicFramePr>
+              <a:graphicFrameLocks xmlns:a="http://schemas.openxmlformats.org/drawingml/2006/main" noChangeAspect="1"/>
+            </wp:cNvGraphicFramePr>
+            <a:graphic xmlns:a="http://schemas.openxmlformats.org/drawingml/2006/main">
+              <a:graphicData uri="http://schemas.openxmlformats.org/drawingml/2006/picture">
+                <pic:pic xmlns:pic="http://schemas.openxmlformats.org/drawingml/2006/picture">
+                  <pic:nvPicPr>
+                    <pic:cNvPr id="14" name="Picture 14" descr="Graphical user interface, text, application&#10;&#10;Description automatically generated"/>
+                    <pic:cNvPicPr/>
+                  </pic:nvPicPr>
+                  <pic:blipFill>
+                    <a:blip r:embed="rId13"/>
+                    <a:stretch>
+                      <a:fillRect/>
+                    </a:stretch>
+                  </pic:blipFill>
+                  <pic:spPr>
+                    <a:xfrm>
+                      <a:off x="0" y="0"/>
+                      <a:ext cx="3230240" cy="2865804"/>
+                    </a:xfrm>
+                    <a:prstGeom prst="rect">
+                      <a:avLst/>
+                    </a:prstGeom>
+                  </pic:spPr>
+                </pic:pic>
+              </a:graphicData>
+            </a:graphic>
+          </wp:inline>
+        </w:drawing>
+      </w:r>
+    </w:p>
+    <w:p>
+      <w:pPr>
+        <w:rPr>
+          <w:b/>
+          <w:szCs w:val="24"/>
+        </w:rPr>
+      </w:pPr>
+      <w:proofErr w:type="spellStart"/>
+      <w:r>
+        <w:rPr>
+          <w:b/>
+          <w:szCs w:val="24"/>
+        </w:rPr>
+        <w:t>Spaced</w:t>
+      </w:r>
+      <w:r>
+        <w:rPr>
+          <w:b/>
+          <w:szCs w:val="24"/>
+        </w:rPr>
+        <w:t>Logger</w:t>
+      </w:r>
+      <w:proofErr w:type="spellEnd"/>
+      <w:r>
+        <w:rPr>
+          <w:b/>
+          <w:szCs w:val="24"/>
+        </w:rPr>
+        <w:t xml:space="preserve"> with String “Hello”</w:t>
+      </w:r>
+    </w:p>
+    <w:p>
+      <w:pPr>
+        <w:jc w:val="center"/>
+        <w:rPr>
+          <w:b/>
+          <w:szCs w:val="24"/>
+        </w:rPr>
+      </w:pPr>
+      <w:r>
+        <w:rPr>
+          <w:b/>
+          <w:szCs w:val="24"/>
+        </w:rPr>
+        <w:drawing>
+          <wp:inline distT="0" distB="0" distL="0" distR="0" wp14:anchorId="38AB4AFE" wp14:editId="1B1DF038">
+            <wp:extent cx="3217817" cy="2876439"/>
+            <wp:effectExtent l="0" t="0" r="1905" b="635"/>
+            <wp:docPr id="15" name="Picture 15" descr="Graphical user interface, text, application, email&#10;&#10;Description automatically generated"/>
+            <wp:cNvGraphicFramePr>
+              <a:graphicFrameLocks xmlns:a="http://schemas.openxmlformats.org/drawingml/2006/main" noChangeAspect="1"/>
+            </wp:cNvGraphicFramePr>
+            <a:graphic xmlns:a="http://schemas.openxmlformats.org/drawingml/2006/main">
+              <a:graphicData uri="http://schemas.openxmlformats.org/drawingml/2006/picture">
+                <pic:pic xmlns:pic="http://schemas.openxmlformats.org/drawingml/2006/picture">
+                  <pic:nvPicPr>
+                    <pic:cNvPr id="15" name="Picture 15" descr="Graphical user interface, text, application, email&#10;&#10;Description automatically generated"/>
+                    <pic:cNvPicPr/>
+                  </pic:nvPicPr>
+                  <pic:blipFill>
+                    <a:blip r:embed="rId14"/>
+                    <a:stretch>
+                      <a:fillRect/>
+                    </a:stretch>
+                  </pic:blipFill>
+                  <pic:spPr>
+                    <a:xfrm>
+                      <a:off x="0" y="0"/>
+                      <a:ext cx="3226671" cy="2884353"/>
+                    </a:xfrm>
+                    <a:prstGeom prst="rect">
+                      <a:avLst/>
+                    </a:prstGeom>
+                  </pic:spPr>
+                </pic:pic>
+              </a:graphicData>
+            </a:graphic>
+          </wp:inline>
+        </w:drawing>
+      </w:r>
+    </w:p>
+    <w:p>
+      <w:pPr>
+        <w:rPr>
+          <w:b/>
+          <w:szCs w:val="24"/>
+        </w:rPr>
+      </w:pPr>
+    </w:p>
+    <w:p>
+      <w:pPr>
+        <w:rPr>
+          <w:b/>
+          <w:szCs w:val="24"/>
+        </w:rPr>
+      </w:pPr>
+    </w:p>
+    <w:p>
+      <w:pPr>
+        <w:rPr>
+          <w:b/>
+          <w:szCs w:val="24"/>
+        </w:rPr>
+      </w:pPr>
+    </w:p>
+    <w:p>
+      <w:pPr>
+        <w:rPr>
+          <w:b/>
+          <w:szCs w:val="24"/>
+        </w:rPr>
+      </w:pPr>
+    </w:p>
+    <w:p>
+      <w:pPr>
+        <w:rPr>
+          <w:b/>
+          <w:szCs w:val="24"/>
+        </w:rPr>
+      </w:pPr>
+    </w:p>
+    <w:p>
+      <w:pPr>
+        <w:rPr>
+          <w:b/>
+          <w:szCs w:val="24"/>
+        </w:rPr>
+      </w:pPr>
+      <w:proofErr w:type="spellStart"/>
+      <w:r>
+        <w:rPr>
+          <w:b/>
+          <w:szCs w:val="24"/>
+        </w:rPr>
+        <w:lastRenderedPageBreak/>
+        <w:t>AsteriskLogger</w:t>
+      </w:r>
+      <w:proofErr w:type="spellEnd"/>
+      <w:r>
+        <w:rPr>
+          <w:b/>
+          <w:szCs w:val="24"/>
+        </w:rPr>
+        <w:t xml:space="preserve"> with </w:t>
+      </w:r>
+      <w:r>
+        <w:rPr>
+          <w:b/>
+          <w:szCs w:val="24"/>
+        </w:rPr>
+        <w:t xml:space="preserve">Choice </w:t>
+      </w:r>
+      <w:r>
+        <w:rPr>
+          <w:b/>
+          <w:szCs w:val="24"/>
+        </w:rPr>
+        <w:t>String</w:t>
+      </w:r>
+    </w:p>
+    <w:p>
+      <w:pPr>
+        <w:jc w:val="center"/>
+        <w:rPr>
+          <w:b/>
+          <w:szCs w:val="24"/>
+        </w:rPr>
+      </w:pPr>
+      <w:r>
+        <w:rPr>
+          <w:b/>
+          <w:szCs w:val="24"/>
+        </w:rPr>
+        <w:drawing>
+          <wp:inline distT="0" distB="0" distL="0" distR="0" wp14:anchorId="7E4C70AA" wp14:editId="6361C44A">
+            <wp:extent cx="3222171" cy="2849694"/>
+            <wp:effectExtent l="0" t="0" r="0" b="8255"/>
+            <wp:docPr id="16" name="Picture 16" descr="Graphical user interface, text, application&#10;&#10;Description automatically generated"/>
+            <wp:cNvGraphicFramePr>
+              <a:graphicFrameLocks xmlns:a="http://schemas.openxmlformats.org/drawingml/2006/main" noChangeAspect="1"/>
+            </wp:cNvGraphicFramePr>
+            <a:graphic xmlns:a="http://schemas.openxmlformats.org/drawingml/2006/main">
+              <a:graphicData uri="http://schemas.openxmlformats.org/drawingml/2006/picture">
+                <pic:pic xmlns:pic="http://schemas.openxmlformats.org/drawingml/2006/picture">
+                  <pic:nvPicPr>
+                    <pic:cNvPr id="16" name="Picture 16" descr="Graphical user interface, text, application&#10;&#10;Description automatically generated"/>
+                    <pic:cNvPicPr/>
+                  </pic:nvPicPr>
+                  <pic:blipFill>
+                    <a:blip r:embed="rId15"/>
+                    <a:stretch>
+                      <a:fillRect/>
+                    </a:stretch>
+                  </pic:blipFill>
+                  <pic:spPr>
+                    <a:xfrm>
+                      <a:off x="0" y="0"/>
+                      <a:ext cx="3226113" cy="2853181"/>
+                    </a:xfrm>
+                    <a:prstGeom prst="rect">
+                      <a:avLst/>
+                    </a:prstGeom>
+                  </pic:spPr>
+                </pic:pic>
+              </a:graphicData>
+            </a:graphic>
+          </wp:inline>
+        </w:drawing>
+      </w:r>
+    </w:p>
+    <w:p>
+      <w:pPr>
+        <w:rPr>
+          <w:b/>
+          <w:szCs w:val="24"/>
+        </w:rPr>
+      </w:pPr>
+      <w:proofErr w:type="spellStart"/>
+      <w:r>
+        <w:rPr>
+          <w:b/>
+          <w:szCs w:val="24"/>
+        </w:rPr>
+        <w:t>Spaced</w:t>
+      </w:r>
+      <w:r>
+        <w:rPr>
+          <w:b/>
+          <w:szCs w:val="24"/>
+        </w:rPr>
+        <w:t>Logger</w:t>
+      </w:r>
+      <w:proofErr w:type="spellEnd"/>
+      <w:r>
+        <w:rPr>
+          <w:b/>
+          <w:szCs w:val="24"/>
+        </w:rPr>
+        <w:t xml:space="preserve"> with Choice String</w:t>
+      </w:r>
+    </w:p>
+    <w:p>
+      <w:pPr>
+        <w:jc w:val="center"/>
+        <w:rPr>
+          <w:b/>
+          <w:szCs w:val="24"/>
+        </w:rPr>
+      </w:pPr>
+      <w:r>
+        <w:rPr>
+          <w:b/>
+          <w:szCs w:val="24"/>
+        </w:rPr>
+        <w:drawing>
+          <wp:inline distT="0" distB="0" distL="0" distR="0" wp14:anchorId="57CE0927" wp14:editId="1BFC8F1B">
+            <wp:extent cx="3204754" cy="2828126"/>
+            <wp:effectExtent l="0" t="0" r="0" b="0"/>
+            <wp:docPr id="17" name="Picture 17" descr="Graphical user interface, text, application&#10;&#10;Description automatically generated"/>
+            <wp:cNvGraphicFramePr>
+              <a:graphicFrameLocks xmlns:a="http://schemas.openxmlformats.org/drawingml/2006/main" noChangeAspect="1"/>
+            </wp:cNvGraphicFramePr>
+            <a:graphic xmlns:a="http://schemas.openxmlformats.org/drawingml/2006/main">
+              <a:graphicData uri="http://schemas.openxmlformats.org/drawingml/2006/picture">
+                <pic:pic xmlns:pic="http://schemas.openxmlformats.org/drawingml/2006/picture">
+                  <pic:nvPicPr>
+                    <pic:cNvPr id="17" name="Picture 17" descr="Graphical user interface, text, application&#10;&#10;Description automatically generated"/>
+                    <pic:cNvPicPr/>
+                  </pic:nvPicPr>
+                  <pic:blipFill>
+                    <a:blip r:embed="rId16"/>
+                    <a:stretch>
+                      <a:fillRect/>
+                    </a:stretch>
+                  </pic:blipFill>
+                  <pic:spPr>
+                    <a:xfrm>
+                      <a:off x="0" y="0"/>
+                      <a:ext cx="3220660" cy="2842162"/>
+                    </a:xfrm>
+                    <a:prstGeom prst="rect">
+                      <a:avLst/>
+                    </a:prstGeom>
+                  </pic:spPr>
+                </pic:pic>
+              </a:graphicData>
+            </a:graphic>
+          </wp:inline>
+        </w:drawing>
+      </w:r>
+    </w:p>
+    <w:p>
+      <w:pPr>
+        <w:rPr>
+          <w:b/>
+          <w:szCs w:val="24"/>
+        </w:rPr>
+      </w:pPr>
+    </w:p>
+    <w:p>
+      <w:pPr>
+        <w:rPr>
+          <w:b/>
+          <w:szCs w:val="24"/>
+        </w:rPr>
+      </w:pPr>
+    </w:p>
+    <w:p>
+      <w:pPr>
+        <w:rPr>
+          <w:b/>
+          <w:szCs w:val="24"/>
+        </w:rPr>
+      </w:pPr>
+    </w:p>
+    <w:p>
+      <w:pPr>
+        <w:rPr>
+          <w:b/>
+          <w:szCs w:val="24"/>
+        </w:rPr>
+      </w:pPr>
+    </w:p>
+    <w:p>
+      <w:pPr>
+        <w:rPr>
+          <w:b/>
+          <w:szCs w:val="24"/>
+        </w:rPr>
+      </w:pPr>
+    </w:p>
+    <w:p>
+      <w:pPr>
+        <w:rPr>
+          <w:b/>
+          <w:szCs w:val="24"/>
+        </w:rPr>
+      </w:pPr>
+    </w:p>
+    <w:p>
+      <w:pPr>
+        <w:rPr>
+          <w:b/>
+          <w:szCs w:val="24"/>
+        </w:rPr>
+      </w:pPr>
+      <w:proofErr w:type="spellStart"/>
+      <w:r>
+        <w:rPr>
+          <w:b/>
+          <w:szCs w:val="24"/>
+        </w:rPr>
+        <w:lastRenderedPageBreak/>
+        <w:t>Asterisk</w:t>
+      </w:r>
+      <w:r>
+        <w:rPr>
+          <w:b/>
+          <w:szCs w:val="24"/>
+        </w:rPr>
+        <w:t>Logger</w:t>
+      </w:r>
+      <w:proofErr w:type="spellEnd"/>
+      <w:r>
+        <w:rPr>
+          <w:b/>
+          <w:szCs w:val="24"/>
+        </w:rPr>
+        <w:t xml:space="preserve"> with Choice String</w:t>
+      </w:r>
+      <w:r>
+        <w:rPr>
+          <w:b/>
+          <w:szCs w:val="24"/>
+        </w:rPr>
+        <w:t>s</w:t>
+      </w:r>
+    </w:p>
+    <w:p>
+      <w:pPr>
+        <w:jc w:val="center"/>
+        <w:rPr>
+          <w:b/>
+          <w:szCs w:val="24"/>
+        </w:rPr>
+      </w:pPr>
+      <w:r>
+        <w:rPr>
+          <w:b/>
+          <w:szCs w:val="24"/>
+        </w:rPr>
+        <w:drawing>
+          <wp:inline distT="0" distB="0" distL="0" distR="0" wp14:anchorId="2E0C9960" wp14:editId="43C730D2">
+            <wp:extent cx="3335383" cy="2357218"/>
+            <wp:effectExtent l="0" t="0" r="0" b="5080"/>
+            <wp:docPr id="18" name="Picture 18" descr="Graphical user interface, text, application&#10;&#10;Description automatically generated"/>
+            <wp:cNvGraphicFramePr>
+              <a:graphicFrameLocks xmlns:a="http://schemas.openxmlformats.org/drawingml/2006/main" noChangeAspect="1"/>
+            </wp:cNvGraphicFramePr>
+            <a:graphic xmlns:a="http://schemas.openxmlformats.org/drawingml/2006/main">
+              <a:graphicData uri="http://schemas.openxmlformats.org/drawingml/2006/picture">
+                <pic:pic xmlns:pic="http://schemas.openxmlformats.org/drawingml/2006/picture">
+                  <pic:nvPicPr>
+                    <pic:cNvPr id="18" name="Picture 18" descr="Graphical user interface, text, application&#10;&#10;Description automatically generated"/>
+                    <pic:cNvPicPr/>
+                  </pic:nvPicPr>
+                  <pic:blipFill>
+                    <a:blip r:embed="rId17"/>
+                    <a:stretch>
+                      <a:fillRect/>
+                    </a:stretch>
+                  </pic:blipFill>
+                  <pic:spPr>
+                    <a:xfrm>
+                      <a:off x="0" y="0"/>
+                      <a:ext cx="3350640" cy="2368000"/>
+                    </a:xfrm>
+                    <a:prstGeom prst="rect">
+                      <a:avLst/>
+                    </a:prstGeom>
+                  </pic:spPr>
+                </pic:pic>
+              </a:graphicData>
+            </a:graphic>
+          </wp:inline>
+        </w:drawing>
+      </w:r>
+    </w:p>
+    <w:p>
+      <w:pPr>
+        <w:rPr>
+          <w:b/>
+          <w:szCs w:val="24"/>
+        </w:rPr>
+      </w:pPr>
+      <w:proofErr w:type="spellStart"/>
+      <w:r>
+        <w:rPr>
+          <w:b/>
+          <w:szCs w:val="24"/>
+        </w:rPr>
+        <w:t>Spaced</w:t>
+      </w:r>
+      <w:r>
+        <w:rPr>
+          <w:b/>
+          <w:szCs w:val="24"/>
+        </w:rPr>
+        <w:t>Logger</w:t>
+      </w:r>
+      <w:proofErr w:type="spellEnd"/>
+      <w:r>
+        <w:rPr>
+          <w:b/>
+          <w:szCs w:val="24"/>
+        </w:rPr>
+        <w:t xml:space="preserve"> with Choice Strings</w:t>
+      </w:r>
+    </w:p>
+    <w:p>
+      <w:pPr>
+        <w:jc w:val="center"/>
+        <w:rPr>
+          <w:b/>
+          <w:szCs w:val="24"/>
+        </w:rPr>
+      </w:pPr>
+      <w:r>
+        <w:rPr>
+          <w:b/>
+          <w:szCs w:val="24"/>
+        </w:rPr>
+        <w:drawing>
+          <wp:inline distT="0" distB="0" distL="0" distR="0" wp14:anchorId="20CC92F3" wp14:editId="4CE87B1D">
+            <wp:extent cx="3374571" cy="3241535"/>
+            <wp:effectExtent l="0" t="0" r="0" b="0"/>
+            <wp:docPr id="19" name="Picture 19" descr="Graphical user interface, text, application, email&#10;&#10;Description automatically generated"/>
+            <wp:cNvGraphicFramePr>
+              <a:graphicFrameLocks xmlns:a="http://schemas.openxmlformats.org/drawingml/2006/main" noChangeAspect="1"/>
+            </wp:cNvGraphicFramePr>
+            <a:graphic xmlns:a="http://schemas.openxmlformats.org/drawingml/2006/main">
+              <a:graphicData uri="http://schemas.openxmlformats.org/drawingml/2006/picture">
+                <pic:pic xmlns:pic="http://schemas.openxmlformats.org/drawingml/2006/picture">
+                  <pic:nvPicPr>
+                    <pic:cNvPr id="19" name="Picture 19" descr="Graphical user interface, text, application, email&#10;&#10;Description automatically generated"/>
+                    <pic:cNvPicPr/>
+                  </pic:nvPicPr>
+                  <pic:blipFill>
+                    <a:blip r:embed="rId18"/>
+                    <a:stretch>
+                      <a:fillRect/>
+                    </a:stretch>
+                  </pic:blipFill>
+                  <pic:spPr>
+                    <a:xfrm>
+                      <a:off x="0" y="0"/>
+                      <a:ext cx="3385591" cy="3252121"/>
+                    </a:xfrm>
+                    <a:prstGeom prst="rect">
+                      <a:avLst/>
+                    </a:prstGeom>
+                  </pic:spPr>
+                </pic:pic>
+              </a:graphicData>
+            </a:graphic>
+          </wp:inline>
+        </w:drawing>
+      </w:r>
     </w:p>
     <w:p>
       <w:pPr>
@@ -851,7 +1856,7 @@
           <w:szCs w:val="24"/>
         </w:rPr>
       </w:pPr>
-      <w:hyperlink r:id="rId7" w:history="1">
+      <w:hyperlink r:id="rId19" w:history="1">
         <w:r>
           <w:rPr>
             <w:rStyle w:val="Hyperlink"/>
@@ -871,12 +1876,12 @@
       </w:pPr>
     </w:p>
     <w:sectPr>
-      <w:headerReference w:type="even" r:id="rId8"/>
-      <w:headerReference w:type="default" r:id="rId9"/>
-      <w:footerReference w:type="even" r:id="rId10"/>
-      <w:footerReference w:type="default" r:id="rId11"/>
-      <w:headerReference w:type="first" r:id="rId12"/>
-      <w:footerReference w:type="first" r:id="rId13"/>
+      <w:headerReference w:type="even" r:id="rId20"/>
+      <w:headerReference w:type="default" r:id="rId21"/>
+      <w:footerReference w:type="even" r:id="rId22"/>
+      <w:footerReference w:type="default" r:id="rId23"/>
+      <w:headerReference w:type="first" r:id="rId24"/>
+      <w:footerReference w:type="first" r:id="rId25"/>
       <w:pgSz w:w="12240" w:h="15840"/>
       <w:pgMar w:top="1440" w:right="1440" w:bottom="1440" w:left="1440" w:header="720" w:footer="720" w:gutter="0"/>
       <w:cols w:space="720"/>

</xml_diff>